<commit_message>
Fixed release. added release notes. Working on unit testing
</commit_message>
<xml_diff>
--- a/2.5.9/SubstanceTween v2.5/SubstanceTween2-5-9 info.docx
+++ b/2.5.9/SubstanceTween v2.5/SubstanceTween2-5-9 info.docx
@@ -41,25 +41,25 @@
         <w:rPr>
           <w:rFonts w:ascii="Calibri" w:eastAsia="Calibri" w:hAnsi="Calibri" w:cs="Calibri"/>
         </w:rPr>
+        <w:t>3</w:t>
+      </w:r>
+      <w:r>
+        <w:rPr>
+          <w:rFonts w:ascii="Calibri" w:eastAsia="Calibri" w:hAnsi="Calibri" w:cs="Calibri"/>
+        </w:rPr>
+        <w:t>/</w:t>
+      </w:r>
+      <w:r>
+        <w:rPr>
+          <w:rFonts w:ascii="Calibri" w:eastAsia="Calibri" w:hAnsi="Calibri" w:cs="Calibri"/>
+        </w:rPr>
         <w:t>2</w:t>
       </w:r>
       <w:r>
         <w:rPr>
           <w:rFonts w:ascii="Calibri" w:eastAsia="Calibri" w:hAnsi="Calibri" w:cs="Calibri"/>
         </w:rPr>
-        <w:t>/</w:t>
-      </w:r>
-      <w:r>
-        <w:rPr>
-          <w:rFonts w:ascii="Calibri" w:eastAsia="Calibri" w:hAnsi="Calibri" w:cs="Calibri"/>
-        </w:rPr>
-        <w:t>2</w:t>
-      </w:r>
-      <w:r>
-        <w:rPr>
-          <w:rFonts w:ascii="Calibri" w:eastAsia="Calibri" w:hAnsi="Calibri" w:cs="Calibri"/>
-        </w:rPr>
-        <w:t>1</w:t>
+        <w:t>8</w:t>
       </w:r>
       <w:r>
         <w:rPr>
@@ -1230,911 +1230,7 @@
         <w:rPr>
           <w:rFonts w:ascii="Calibri" w:eastAsia="Calibri" w:hAnsi="Calibri" w:cs="Calibri"/>
         </w:rPr>
-        <w:t>ProceduralMaterial</w:t>
-      </w:r>
-      <w:proofErr w:type="spellEnd"/>
-      <w:r>
-        <w:rPr>
-          <w:rFonts w:ascii="Calibri" w:eastAsia="Calibri" w:hAnsi="Calibri" w:cs="Calibri"/>
-        </w:rPr>
-        <w:t xml:space="preserve"> component</w:t>
-      </w:r>
-      <w:r>
-        <w:rPr>
-          <w:rFonts w:ascii="Calibri" w:eastAsia="Calibri" w:hAnsi="Calibri" w:cs="Calibri"/>
-        </w:rPr>
-        <w:t xml:space="preserve"> </w:t>
-      </w:r>
-      <w:r>
-        <w:rPr>
-          <w:rFonts w:ascii="Calibri" w:eastAsia="Calibri" w:hAnsi="Calibri" w:cs="Calibri"/>
-        </w:rPr>
-        <w:t xml:space="preserve">attached </w:t>
-      </w:r>
-      <w:r>
-        <w:rPr>
-          <w:rFonts w:ascii="Calibri" w:eastAsia="Calibri" w:hAnsi="Calibri" w:cs="Calibri"/>
-        </w:rPr>
-        <w:t>in</w:t>
-      </w:r>
-      <w:r>
-        <w:rPr>
-          <w:rFonts w:ascii="Calibri" w:eastAsia="Calibri" w:hAnsi="Calibri" w:cs="Calibri"/>
-        </w:rPr>
-        <w:t xml:space="preserve"> the</w:t>
-      </w:r>
-      <w:r>
-        <w:rPr>
-          <w:rFonts w:ascii="Calibri" w:eastAsia="Calibri" w:hAnsi="Calibri" w:cs="Calibri"/>
-        </w:rPr>
-        <w:t xml:space="preserve"> Hierarchy</w:t>
-      </w:r>
-    </w:p>
-    <w:p>
-      <w:pPr>
-        <w:numPr>
-          <w:ilvl w:val="0"/>
-          <w:numId w:val="3"/>
-        </w:numPr>
-        <w:spacing w:after="200" w:line="276" w:lineRule="auto"/>
-        <w:ind w:left="720" w:hanging="360"/>
-        <w:rPr>
-          <w:rFonts w:ascii="Calibri" w:eastAsia="Calibri" w:hAnsi="Calibri" w:cs="Calibri"/>
-        </w:rPr>
-      </w:pPr>
-      <w:r>
-        <w:rPr>
-          <w:rFonts w:ascii="Calibri" w:eastAsia="Calibri" w:hAnsi="Calibri" w:cs="Calibri"/>
-        </w:rPr>
-        <w:t>Press play</w:t>
-      </w:r>
-    </w:p>
-    <w:p>
-      <w:pPr>
-        <w:numPr>
-          <w:ilvl w:val="0"/>
-          <w:numId w:val="3"/>
-        </w:numPr>
-        <w:spacing w:after="200" w:line="276" w:lineRule="auto"/>
-        <w:ind w:left="720" w:hanging="360"/>
-        <w:rPr>
-          <w:rFonts w:ascii="Calibri" w:eastAsia="Calibri" w:hAnsi="Calibri" w:cs="Calibri"/>
-        </w:rPr>
-      </w:pPr>
-      <w:r>
-        <w:rPr>
-          <w:rFonts w:ascii="Calibri" w:eastAsia="Calibri" w:hAnsi="Calibri" w:cs="Calibri"/>
-        </w:rPr>
-        <w:t xml:space="preserve">Open </w:t>
-      </w:r>
-      <w:r>
-        <w:rPr>
-          <w:rFonts w:ascii="Calibri" w:eastAsia="Calibri" w:hAnsi="Calibri" w:cs="Calibri"/>
-        </w:rPr>
-        <w:t>tool (</w:t>
-      </w:r>
-      <w:r>
-        <w:rPr>
-          <w:rFonts w:ascii="Calibri" w:eastAsia="Calibri" w:hAnsi="Calibri" w:cs="Calibri"/>
-        </w:rPr>
-        <w:t>Window&gt;</w:t>
-      </w:r>
-      <w:proofErr w:type="spellStart"/>
-      <w:r>
-        <w:rPr>
-          <w:rFonts w:ascii="Calibri" w:eastAsia="Calibri" w:hAnsi="Calibri" w:cs="Calibri"/>
-        </w:rPr>
-        <w:t>SubstanceTween</w:t>
-      </w:r>
-      <w:proofErr w:type="spellEnd"/>
-      <w:r>
-        <w:rPr>
-          <w:rFonts w:ascii="Calibri" w:eastAsia="Calibri" w:hAnsi="Calibri" w:cs="Calibri"/>
-        </w:rPr>
-        <w:t>)</w:t>
-      </w:r>
-    </w:p>
-    <w:p>
-      <w:pPr>
-        <w:numPr>
-          <w:ilvl w:val="0"/>
-          <w:numId w:val="3"/>
-        </w:numPr>
-        <w:spacing w:after="200" w:line="276" w:lineRule="auto"/>
-        <w:ind w:left="720" w:hanging="360"/>
-        <w:rPr>
-          <w:rFonts w:ascii="Calibri" w:eastAsia="Calibri" w:hAnsi="Calibri" w:cs="Calibri"/>
-        </w:rPr>
-      </w:pPr>
-      <w:r>
-        <w:rPr>
-          <w:rFonts w:ascii="Calibri" w:eastAsia="Calibri" w:hAnsi="Calibri" w:cs="Calibri"/>
-        </w:rPr>
-        <w:lastRenderedPageBreak/>
-        <w:t xml:space="preserve">Change sliders, create </w:t>
-      </w:r>
-      <w:proofErr w:type="spellStart"/>
-      <w:r>
-        <w:rPr>
-          <w:rFonts w:ascii="Calibri" w:eastAsia="Calibri" w:hAnsi="Calibri" w:cs="Calibri"/>
-        </w:rPr>
-        <w:t>keyframes</w:t>
-      </w:r>
-      <w:proofErr w:type="spellEnd"/>
-      <w:r>
-        <w:rPr>
-          <w:rFonts w:ascii="Calibri" w:eastAsia="Calibri" w:hAnsi="Calibri" w:cs="Calibri"/>
-        </w:rPr>
-        <w:t>, save prefab when done.</w:t>
-      </w:r>
-    </w:p>
-    <w:p>
-      <w:pPr>
-        <w:spacing w:after="200" w:line="276" w:lineRule="auto"/>
-        <w:rPr>
-          <w:rFonts w:ascii="Calibri" w:eastAsia="Calibri" w:hAnsi="Calibri" w:cs="Calibri"/>
-        </w:rPr>
-      </w:pPr>
-    </w:p>
-    <w:p>
-      <w:pPr>
-        <w:spacing w:after="200" w:line="276" w:lineRule="auto"/>
-        <w:rPr>
-          <w:rFonts w:ascii="Calibri" w:eastAsia="Calibri" w:hAnsi="Calibri" w:cs="Calibri"/>
-        </w:rPr>
-      </w:pPr>
-      <w:r>
-        <w:rPr>
-          <w:rFonts w:ascii="Calibri" w:eastAsia="Calibri" w:hAnsi="Calibri" w:cs="Calibri"/>
-        </w:rPr>
-        <w:t>Possible future features:</w:t>
-      </w:r>
-    </w:p>
-    <w:p>
-      <w:pPr>
-        <w:numPr>
-          <w:ilvl w:val="0"/>
-          <w:numId w:val="4"/>
-        </w:numPr>
-        <w:spacing w:after="200" w:line="276" w:lineRule="auto"/>
-        <w:ind w:left="720" w:hanging="360"/>
-        <w:rPr>
-          <w:rFonts w:ascii="Calibri" w:eastAsia="Calibri" w:hAnsi="Calibri" w:cs="Calibri"/>
-        </w:rPr>
-      </w:pPr>
-      <w:r>
-        <w:rPr>
-          <w:rFonts w:ascii="Calibri" w:eastAsia="Calibri" w:hAnsi="Calibri" w:cs="Calibri"/>
-        </w:rPr>
-        <w:t>Lerp between Position/Rotation/Scale</w:t>
-      </w:r>
-    </w:p>
-    <w:p>
-      <w:pPr>
-        <w:numPr>
-          <w:ilvl w:val="0"/>
-          <w:numId w:val="4"/>
-        </w:numPr>
-        <w:spacing w:after="200" w:line="276" w:lineRule="auto"/>
-        <w:ind w:left="720" w:hanging="360"/>
-        <w:rPr>
-          <w:rFonts w:ascii="Calibri" w:eastAsia="Calibri" w:hAnsi="Calibri" w:cs="Calibri"/>
-        </w:rPr>
-      </w:pPr>
-      <w:r>
-        <w:rPr>
-          <w:rFonts w:ascii="Calibri" w:eastAsia="Calibri" w:hAnsi="Calibri" w:cs="Calibri"/>
-        </w:rPr>
-        <w:t xml:space="preserve">Audio: instead of </w:t>
-      </w:r>
-      <w:r>
-        <w:rPr>
-          <w:rFonts w:ascii="Calibri" w:eastAsia="Calibri" w:hAnsi="Calibri" w:cs="Calibri"/>
-        </w:rPr>
-        <w:t>animated</w:t>
-      </w:r>
-      <w:r>
-        <w:rPr>
-          <w:rFonts w:ascii="Calibri" w:eastAsia="Calibri" w:hAnsi="Calibri" w:cs="Calibri"/>
-        </w:rPr>
-        <w:t xml:space="preserve"> based on time it will also be able to lerp based on audio frequency's. </w:t>
-      </w:r>
-    </w:p>
-    <w:p>
-      <w:pPr>
-        <w:numPr>
-          <w:ilvl w:val="0"/>
-          <w:numId w:val="4"/>
-        </w:numPr>
-        <w:spacing w:after="200" w:line="276" w:lineRule="auto"/>
-        <w:ind w:left="720" w:hanging="360"/>
-        <w:rPr>
-          <w:rFonts w:ascii="Calibri" w:eastAsia="Calibri" w:hAnsi="Calibri" w:cs="Calibri"/>
-        </w:rPr>
-      </w:pPr>
-      <w:r>
-        <w:rPr>
-          <w:rFonts w:ascii="Calibri" w:eastAsia="Calibri" w:hAnsi="Calibri" w:cs="Calibri"/>
-        </w:rPr>
-        <w:t xml:space="preserve">XML preview: when you save a XML file it will possibly save a prefab/preview </w:t>
-      </w:r>
-      <w:r>
-        <w:rPr>
-          <w:rFonts w:ascii="Calibri" w:eastAsia="Calibri" w:hAnsi="Calibri" w:cs="Calibri"/>
-        </w:rPr>
-        <w:t>image (</w:t>
-      </w:r>
-      <w:r>
-        <w:rPr>
-          <w:rFonts w:ascii="Calibri" w:eastAsia="Calibri" w:hAnsi="Calibri" w:cs="Calibri"/>
-        </w:rPr>
-        <w:t xml:space="preserve">like material icons in </w:t>
-      </w:r>
-      <w:r>
-        <w:rPr>
-          <w:rFonts w:ascii="Calibri" w:eastAsia="Calibri" w:hAnsi="Calibri" w:cs="Calibri"/>
-        </w:rPr>
-        <w:t>your project</w:t>
-      </w:r>
-      <w:r>
-        <w:rPr>
-          <w:rFonts w:ascii="Calibri" w:eastAsia="Calibri" w:hAnsi="Calibri" w:cs="Calibri"/>
-        </w:rPr>
-        <w:t xml:space="preserve"> view)</w:t>
-      </w:r>
-    </w:p>
-    <w:p>
-      <w:pPr>
-        <w:numPr>
-          <w:ilvl w:val="0"/>
-          <w:numId w:val="4"/>
-        </w:numPr>
-        <w:spacing w:after="200" w:line="276" w:lineRule="auto"/>
-        <w:ind w:left="720" w:hanging="360"/>
-        <w:rPr>
-          <w:rFonts w:ascii="Calibri" w:eastAsia="Calibri" w:hAnsi="Calibri" w:cs="Calibri"/>
-        </w:rPr>
-      </w:pPr>
-      <w:r>
-        <w:rPr>
-          <w:rFonts w:ascii="Calibri" w:eastAsia="Calibri" w:hAnsi="Calibri" w:cs="Calibri"/>
-        </w:rPr>
-        <w:t xml:space="preserve">Mobile tester: small mobile version where you can edit materials on the go </w:t>
-      </w:r>
-      <w:r>
-        <w:rPr>
-          <w:rFonts w:ascii="Calibri" w:eastAsia="Calibri" w:hAnsi="Calibri" w:cs="Calibri"/>
-        </w:rPr>
-        <w:t>and send</w:t>
-      </w:r>
-      <w:r>
-        <w:rPr>
-          <w:rFonts w:ascii="Calibri" w:eastAsia="Calibri" w:hAnsi="Calibri" w:cs="Calibri"/>
-        </w:rPr>
-        <w:t xml:space="preserve"> XML files/prefabs to a server</w:t>
-      </w:r>
-    </w:p>
-    <w:p>
-      <w:pPr>
-        <w:numPr>
-          <w:ilvl w:val="0"/>
-          <w:numId w:val="4"/>
-        </w:numPr>
-        <w:spacing w:after="200" w:line="276" w:lineRule="auto"/>
-        <w:ind w:left="720" w:hanging="360"/>
-        <w:rPr>
-          <w:rFonts w:ascii="Calibri" w:eastAsia="Calibri" w:hAnsi="Calibri" w:cs="Calibri"/>
-        </w:rPr>
-      </w:pPr>
-      <w:r>
-        <w:rPr>
-          <w:rFonts w:ascii="Calibri" w:eastAsia="Calibri" w:hAnsi="Calibri" w:cs="Calibri"/>
-        </w:rPr>
-        <w:t>Save material without creating a prefab: at the moment if all you want to do is change a couple variables without animating them or creating a prefab I would use the default sliders in the inspector view and not use this tool.</w:t>
-      </w:r>
-    </w:p>
-    <w:p>
-      <w:pPr>
-        <w:spacing w:after="200" w:line="276" w:lineRule="auto"/>
-        <w:rPr>
-          <w:rFonts w:ascii="Calibri" w:eastAsia="Calibri" w:hAnsi="Calibri" w:cs="Calibri"/>
-        </w:rPr>
-      </w:pPr>
-      <w:r>
-        <w:rPr>
-          <w:rFonts w:ascii="Calibri" w:eastAsia="Calibri" w:hAnsi="Calibri" w:cs="Calibri"/>
-        </w:rPr>
-        <w:t>Bugs</w:t>
-      </w:r>
-      <w:r>
-        <w:rPr>
-          <w:rFonts w:ascii="Calibri" w:eastAsia="Calibri" w:hAnsi="Calibri" w:cs="Calibri"/>
-        </w:rPr>
-        <w:t>/Possible Bugs</w:t>
-      </w:r>
-      <w:r>
-        <w:rPr>
-          <w:rFonts w:ascii="Calibri" w:eastAsia="Calibri" w:hAnsi="Calibri" w:cs="Calibri"/>
-        </w:rPr>
-        <w:t>/Other Notes</w:t>
-      </w:r>
-      <w:r>
-        <w:rPr>
-          <w:rFonts w:ascii="Calibri" w:eastAsia="Calibri" w:hAnsi="Calibri" w:cs="Calibri"/>
-        </w:rPr>
-        <w:t>:</w:t>
-      </w:r>
-    </w:p>
-    <w:p>
-      <w:pPr>
-        <w:numPr>
-          <w:ilvl w:val="0"/>
-          <w:numId w:val="5"/>
-        </w:numPr>
-        <w:spacing w:after="200" w:line="276" w:lineRule="auto"/>
-        <w:ind w:left="720" w:hanging="360"/>
-        <w:rPr>
-          <w:rFonts w:ascii="Calibri" w:eastAsia="Calibri" w:hAnsi="Calibri" w:cs="Calibri"/>
-        </w:rPr>
-      </w:pPr>
-      <w:r>
-        <w:rPr>
-          <w:rFonts w:ascii="Calibri" w:eastAsia="Calibri" w:hAnsi="Calibri" w:cs="Calibri"/>
-        </w:rPr>
-        <w:t xml:space="preserve">If you use this tool on </w:t>
-      </w:r>
-      <w:r>
-        <w:rPr>
-          <w:rFonts w:ascii="Calibri" w:eastAsia="Calibri" w:hAnsi="Calibri" w:cs="Calibri"/>
-        </w:rPr>
-        <w:t>an</w:t>
-      </w:r>
-      <w:r>
-        <w:rPr>
-          <w:rFonts w:ascii="Calibri" w:eastAsia="Calibri" w:hAnsi="Calibri" w:cs="Calibri"/>
-        </w:rPr>
-        <w:t xml:space="preserve"> animated prefab in the asset folder and overwrite the prefab you are working on unity </w:t>
-      </w:r>
-      <w:r>
-        <w:rPr>
-          <w:rFonts w:ascii="Calibri" w:eastAsia="Calibri" w:hAnsi="Calibri" w:cs="Calibri"/>
-        </w:rPr>
-        <w:t>can</w:t>
-      </w:r>
-      <w:r>
-        <w:rPr>
-          <w:rFonts w:ascii="Calibri" w:eastAsia="Calibri" w:hAnsi="Calibri" w:cs="Calibri"/>
-        </w:rPr>
-        <w:t xml:space="preserve"> crash.</w:t>
-      </w:r>
-    </w:p>
-    <w:p>
-      <w:pPr>
-        <w:numPr>
-          <w:ilvl w:val="0"/>
-          <w:numId w:val="5"/>
-        </w:numPr>
-        <w:spacing w:after="200" w:line="276" w:lineRule="auto"/>
-        <w:ind w:left="720" w:hanging="360"/>
-        <w:rPr>
-          <w:rFonts w:ascii="Calibri" w:eastAsia="Calibri" w:hAnsi="Calibri" w:cs="Calibri"/>
-        </w:rPr>
-      </w:pPr>
-      <w:r>
-        <w:rPr>
-          <w:rFonts w:ascii="Calibri" w:eastAsia="Calibri" w:hAnsi="Calibri" w:cs="Calibri"/>
-        </w:rPr>
-        <w:t xml:space="preserve">If you use this tool on </w:t>
-      </w:r>
-      <w:r>
-        <w:rPr>
-          <w:rFonts w:ascii="Calibri" w:eastAsia="Calibri" w:hAnsi="Calibri" w:cs="Calibri"/>
-        </w:rPr>
-        <w:t>an</w:t>
-      </w:r>
-      <w:r>
-        <w:rPr>
-          <w:rFonts w:ascii="Calibri" w:eastAsia="Calibri" w:hAnsi="Calibri" w:cs="Calibri"/>
-        </w:rPr>
-        <w:t xml:space="preserve"> animated prefab in the asset folder and create a new prefab the animation </w:t>
-      </w:r>
-      <w:r>
-        <w:rPr>
-          <w:rFonts w:ascii="Calibri" w:eastAsia="Calibri" w:hAnsi="Calibri" w:cs="Calibri"/>
-        </w:rPr>
-        <w:t xml:space="preserve">can </w:t>
-      </w:r>
-      <w:r>
-        <w:rPr>
-          <w:rFonts w:ascii="Calibri" w:eastAsia="Calibri" w:hAnsi="Calibri" w:cs="Calibri"/>
-        </w:rPr>
-        <w:t>glitch.</w:t>
-      </w:r>
-    </w:p>
-    <w:p>
-      <w:pPr>
-        <w:numPr>
-          <w:ilvl w:val="0"/>
-          <w:numId w:val="5"/>
-        </w:numPr>
-        <w:spacing w:after="200" w:line="276" w:lineRule="auto"/>
-        <w:ind w:left="720" w:hanging="360"/>
-        <w:rPr>
-          <w:rFonts w:ascii="Calibri" w:eastAsia="Calibri" w:hAnsi="Calibri" w:cs="Calibri"/>
-        </w:rPr>
-      </w:pPr>
-      <w:r>
-        <w:rPr>
-          <w:rFonts w:ascii="Calibri" w:eastAsia="Calibri" w:hAnsi="Calibri" w:cs="Calibri"/>
-        </w:rPr>
-        <w:t>My material is Pink</w:t>
-      </w:r>
-      <w:r>
-        <w:rPr>
-          <w:rFonts w:ascii="Calibri" w:eastAsia="Calibri" w:hAnsi="Calibri" w:cs="Calibri"/>
-        </w:rPr>
-        <w:t xml:space="preserve"> after I create Prefabs</w:t>
-      </w:r>
-      <w:r>
-        <w:rPr>
-          <w:rFonts w:ascii="Calibri" w:eastAsia="Calibri" w:hAnsi="Calibri" w:cs="Calibri"/>
-        </w:rPr>
-        <w:t xml:space="preserve">? </w:t>
-      </w:r>
-      <w:r>
-        <w:rPr>
-          <w:rFonts w:ascii="Calibri" w:eastAsia="Calibri" w:hAnsi="Calibri" w:cs="Calibri"/>
-        </w:rPr>
-        <w:t>–</w:t>
-      </w:r>
-      <w:r>
-        <w:rPr>
-          <w:rFonts w:ascii="Calibri" w:eastAsia="Calibri" w:hAnsi="Calibri" w:cs="Calibri"/>
-        </w:rPr>
-        <w:t xml:space="preserve"> </w:t>
-      </w:r>
-      <w:r>
-        <w:rPr>
-          <w:rFonts w:ascii="Calibri" w:eastAsia="Calibri" w:hAnsi="Calibri" w:cs="Calibri"/>
-        </w:rPr>
-        <w:t xml:space="preserve">This should never happen, if it does </w:t>
-      </w:r>
-      <w:r>
-        <w:rPr>
-          <w:rFonts w:ascii="Calibri" w:eastAsia="Calibri" w:hAnsi="Calibri" w:cs="Calibri"/>
-        </w:rPr>
-        <w:t xml:space="preserve">manually reapply your </w:t>
-      </w:r>
-      <w:proofErr w:type="spellStart"/>
-      <w:r>
-        <w:rPr>
-          <w:rFonts w:ascii="Calibri" w:eastAsia="Calibri" w:hAnsi="Calibri" w:cs="Calibri"/>
-        </w:rPr>
-        <w:t>P</w:t>
-      </w:r>
-      <w:r>
-        <w:rPr>
-          <w:rFonts w:ascii="Calibri" w:eastAsia="Calibri" w:hAnsi="Calibri" w:cs="Calibri"/>
-        </w:rPr>
-        <w:t>roceduralMaterial</w:t>
-      </w:r>
-      <w:proofErr w:type="spellEnd"/>
-      <w:r>
-        <w:rPr>
-          <w:rFonts w:ascii="Calibri" w:eastAsia="Calibri" w:hAnsi="Calibri" w:cs="Calibri"/>
-        </w:rPr>
-        <w:t xml:space="preserve"> on</w:t>
-      </w:r>
-      <w:r>
-        <w:rPr>
-          <w:rFonts w:ascii="Calibri" w:eastAsia="Calibri" w:hAnsi="Calibri" w:cs="Calibri"/>
-        </w:rPr>
-        <w:t xml:space="preserve"> your object and everything should work again.  </w:t>
-      </w:r>
-    </w:p>
-    <w:p>
-      <w:pPr>
-        <w:numPr>
-          <w:ilvl w:val="0"/>
-          <w:numId w:val="5"/>
-        </w:numPr>
-        <w:spacing w:after="200" w:line="276" w:lineRule="auto"/>
-        <w:ind w:left="720" w:hanging="360"/>
-        <w:rPr>
-          <w:rFonts w:ascii="Calibri" w:eastAsia="Calibri" w:hAnsi="Calibri" w:cs="Calibri"/>
-        </w:rPr>
-      </w:pPr>
-      <w:r>
-        <w:rPr>
-          <w:rFonts w:ascii="Calibri" w:eastAsia="Calibri" w:hAnsi="Calibri" w:cs="Calibri"/>
-        </w:rPr>
-        <w:t>My material is compl</w:t>
-      </w:r>
-      <w:r>
-        <w:rPr>
-          <w:rFonts w:ascii="Calibri" w:eastAsia="Calibri" w:hAnsi="Calibri" w:cs="Calibri"/>
-        </w:rPr>
-        <w:t>etely black/white</w:t>
-      </w:r>
-      <w:r>
-        <w:rPr>
-          <w:rFonts w:ascii="Calibri" w:eastAsia="Calibri" w:hAnsi="Calibri" w:cs="Calibri"/>
-        </w:rPr>
-        <w:t xml:space="preserve"> -</w:t>
-      </w:r>
-      <w:r>
-        <w:rPr>
-          <w:rFonts w:ascii="Calibri" w:eastAsia="Calibri" w:hAnsi="Calibri" w:cs="Calibri"/>
-        </w:rPr>
-        <w:t xml:space="preserve"> This should never happen, if it does r</w:t>
-      </w:r>
-      <w:r>
-        <w:rPr>
-          <w:rFonts w:ascii="Calibri" w:eastAsia="Calibri" w:hAnsi="Calibri" w:cs="Calibri"/>
-        </w:rPr>
-        <w:t>eset</w:t>
-      </w:r>
-      <w:r>
-        <w:rPr>
-          <w:rFonts w:ascii="Calibri" w:eastAsia="Calibri" w:hAnsi="Calibri" w:cs="Calibri"/>
-        </w:rPr>
-        <w:t xml:space="preserve"> the m</w:t>
-      </w:r>
-      <w:r>
-        <w:rPr>
-          <w:rFonts w:ascii="Calibri" w:eastAsia="Calibri" w:hAnsi="Calibri" w:cs="Calibri"/>
-        </w:rPr>
-        <w:t>aterial (Right click material in inspector view</w:t>
-      </w:r>
-      <w:r>
-        <w:rPr>
-          <w:rFonts w:ascii="Calibri" w:eastAsia="Calibri" w:hAnsi="Calibri" w:cs="Calibri"/>
-        </w:rPr>
-        <w:t xml:space="preserve"> </w:t>
-      </w:r>
-      <w:r>
-        <w:rPr>
-          <w:rFonts w:ascii="Calibri" w:eastAsia="Calibri" w:hAnsi="Calibri" w:cs="Calibri"/>
-        </w:rPr>
-        <w:t>&gt; reset</w:t>
-      </w:r>
-      <w:r>
-        <w:rPr>
-          <w:rFonts w:ascii="Calibri" w:eastAsia="Calibri" w:hAnsi="Calibri" w:cs="Calibri"/>
-        </w:rPr>
-        <w:t xml:space="preserve">). </w:t>
-      </w:r>
-    </w:p>
-    <w:p>
-      <w:pPr>
-        <w:numPr>
-          <w:ilvl w:val="0"/>
-          <w:numId w:val="5"/>
-        </w:numPr>
-        <w:spacing w:after="200" w:line="276" w:lineRule="auto"/>
-        <w:ind w:left="720" w:hanging="360"/>
-        <w:rPr>
-          <w:rFonts w:ascii="Calibri" w:eastAsia="Calibri" w:hAnsi="Calibri" w:cs="Calibri"/>
-        </w:rPr>
-      </w:pPr>
-      <w:r>
-        <w:rPr>
-          <w:rFonts w:ascii="Calibri" w:eastAsia="Calibri" w:hAnsi="Calibri" w:cs="Calibri"/>
-        </w:rPr>
-        <w:t>The tool is blank! - Select a Procedural material and then select the tool window. If that does not work restart unity</w:t>
-      </w:r>
-      <w:r>
-        <w:rPr>
-          <w:rFonts w:ascii="Calibri" w:eastAsia="Calibri" w:hAnsi="Calibri" w:cs="Calibri"/>
-        </w:rPr>
-        <w:t xml:space="preserve"> or the current scene</w:t>
-      </w:r>
-      <w:r>
-        <w:rPr>
-          <w:rFonts w:ascii="Calibri" w:eastAsia="Calibri" w:hAnsi="Calibri" w:cs="Calibri"/>
-        </w:rPr>
-        <w:t>.</w:t>
-      </w:r>
-    </w:p>
-    <w:p>
-      <w:pPr>
-        <w:numPr>
-          <w:ilvl w:val="0"/>
-          <w:numId w:val="5"/>
-        </w:numPr>
-        <w:spacing w:after="200" w:line="276" w:lineRule="auto"/>
-        <w:ind w:left="720" w:hanging="360"/>
-        <w:rPr>
-          <w:rFonts w:ascii="Calibri" w:eastAsia="Calibri" w:hAnsi="Calibri" w:cs="Calibri"/>
-        </w:rPr>
-      </w:pPr>
-      <w:r>
-        <w:rPr>
-          <w:rFonts w:ascii="Calibri" w:eastAsia="Calibri" w:hAnsi="Calibri" w:cs="Calibri"/>
-        </w:rPr>
-        <w:t xml:space="preserve">In rare cases the Reset button on the tool will not work - try selecting a second object, then the first and try again. if that </w:t>
-      </w:r>
-      <w:r>
-        <w:rPr>
-          <w:rFonts w:ascii="Calibri" w:eastAsia="Calibri" w:hAnsi="Calibri" w:cs="Calibri"/>
-        </w:rPr>
-        <w:t>doesn’t</w:t>
-      </w:r>
-      <w:r>
-        <w:rPr>
-          <w:rFonts w:ascii="Calibri" w:eastAsia="Calibri" w:hAnsi="Calibri" w:cs="Calibri"/>
-        </w:rPr>
-        <w:t xml:space="preserve"> work</w:t>
-      </w:r>
-      <w:r>
-        <w:rPr>
-          <w:rFonts w:ascii="Calibri" w:eastAsia="Calibri" w:hAnsi="Calibri" w:cs="Calibri"/>
-        </w:rPr>
-        <w:t xml:space="preserve"> try setting the value to minimum/maximum and then press reset. If all else fails</w:t>
-      </w:r>
-      <w:r>
-        <w:rPr>
-          <w:rFonts w:ascii="Calibri" w:eastAsia="Calibri" w:hAnsi="Calibri" w:cs="Calibri"/>
-        </w:rPr>
-        <w:t xml:space="preserve"> restart the tool or exit/enter </w:t>
-      </w:r>
-      <w:proofErr w:type="spellStart"/>
-      <w:r>
-        <w:rPr>
-          <w:rFonts w:ascii="Calibri" w:eastAsia="Calibri" w:hAnsi="Calibri" w:cs="Calibri"/>
-        </w:rPr>
-        <w:t>playmode</w:t>
-      </w:r>
-      <w:proofErr w:type="spellEnd"/>
-      <w:r>
-        <w:rPr>
-          <w:rFonts w:ascii="Calibri" w:eastAsia="Calibri" w:hAnsi="Calibri" w:cs="Calibri"/>
-        </w:rPr>
-        <w:t xml:space="preserve"> again.</w:t>
-      </w:r>
-      <w:r>
-        <w:rPr>
-          <w:rFonts w:ascii="Calibri" w:eastAsia="Calibri" w:hAnsi="Calibri" w:cs="Calibri"/>
-        </w:rPr>
-        <w:t xml:space="preserve"> The tool saves the material when the tool is first opened in play mode or a material is selected for the first time in play mode.</w:t>
-      </w:r>
-    </w:p>
-    <w:p>
-      <w:pPr>
-        <w:numPr>
-          <w:ilvl w:val="0"/>
-          <w:numId w:val="5"/>
-        </w:numPr>
-        <w:spacing w:after="200" w:line="276" w:lineRule="auto"/>
-        <w:ind w:left="720" w:hanging="360"/>
-        <w:rPr>
-          <w:rFonts w:ascii="Calibri" w:eastAsia="Calibri" w:hAnsi="Calibri" w:cs="Calibri"/>
-        </w:rPr>
-      </w:pPr>
-      <w:r>
-        <w:rPr>
-          <w:rFonts w:ascii="Calibri" w:eastAsia="Calibri" w:hAnsi="Calibri" w:cs="Calibri"/>
-        </w:rPr>
-        <w:t xml:space="preserve">If your XML file is somehow </w:t>
-      </w:r>
-      <w:r>
-        <w:rPr>
-          <w:rFonts w:ascii="Calibri" w:eastAsia="Calibri" w:hAnsi="Calibri" w:cs="Calibri"/>
-        </w:rPr>
-        <w:t>corrupt (</w:t>
-      </w:r>
-      <w:r>
-        <w:rPr>
-          <w:rFonts w:ascii="Calibri" w:eastAsia="Calibri" w:hAnsi="Calibri" w:cs="Calibri"/>
-        </w:rPr>
-        <w:t xml:space="preserve">0kb file) </w:t>
-      </w:r>
-      <w:r>
-        <w:rPr>
-          <w:rFonts w:ascii="Calibri" w:eastAsia="Calibri" w:hAnsi="Calibri" w:cs="Calibri"/>
-        </w:rPr>
-        <w:t>and you</w:t>
-      </w:r>
-      <w:r>
-        <w:rPr>
-          <w:rFonts w:ascii="Calibri" w:eastAsia="Calibri" w:hAnsi="Calibri" w:cs="Calibri"/>
-        </w:rPr>
-        <w:t xml:space="preserve"> try to read it unity will give you an error saying something like "</w:t>
-      </w:r>
-      <w:proofErr w:type="spellStart"/>
-      <w:r>
-        <w:rPr>
-          <w:rFonts w:ascii="Calibri" w:eastAsia="Calibri" w:hAnsi="Calibri" w:cs="Calibri"/>
-        </w:rPr>
-        <w:t>XmlException</w:t>
-      </w:r>
-      <w:proofErr w:type="spellEnd"/>
-      <w:r>
-        <w:rPr>
-          <w:rFonts w:ascii="Calibri" w:eastAsia="Calibri" w:hAnsi="Calibri" w:cs="Calibri"/>
-        </w:rPr>
-        <w:t xml:space="preserve">: Document element did not appear. Line 1, position 1". If you read </w:t>
-      </w:r>
-      <w:r>
-        <w:rPr>
-          <w:rFonts w:ascii="Calibri" w:eastAsia="Calibri" w:hAnsi="Calibri" w:cs="Calibri"/>
-        </w:rPr>
-        <w:t>a Xml</w:t>
-      </w:r>
-      <w:r>
-        <w:rPr>
-          <w:rFonts w:ascii="Calibri" w:eastAsia="Calibri" w:hAnsi="Calibri" w:cs="Calibri"/>
-        </w:rPr>
-        <w:t xml:space="preserve"> file that is not corrupt after that without restarting the tool your material might </w:t>
-      </w:r>
-      <w:r>
-        <w:rPr>
-          <w:rFonts w:ascii="Calibri" w:eastAsia="Calibri" w:hAnsi="Calibri" w:cs="Calibri"/>
-        </w:rPr>
-        <w:lastRenderedPageBreak/>
-        <w:t xml:space="preserve">look </w:t>
-      </w:r>
-      <w:r>
-        <w:rPr>
-          <w:rFonts w:ascii="Calibri" w:eastAsia="Calibri" w:hAnsi="Calibri" w:cs="Calibri"/>
-        </w:rPr>
-        <w:t>blurry -</w:t>
-      </w:r>
-      <w:r>
-        <w:rPr>
-          <w:rFonts w:ascii="Calibri" w:eastAsia="Calibri" w:hAnsi="Calibri" w:cs="Calibri"/>
-        </w:rPr>
-        <w:t xml:space="preserve"> To fix this, as soon as you read a corrupt xml file restart the tool and read a file that is not corrupt.</w:t>
-      </w:r>
-    </w:p>
-    <w:p>
-      <w:pPr>
-        <w:numPr>
-          <w:ilvl w:val="0"/>
-          <w:numId w:val="5"/>
-        </w:numPr>
-        <w:spacing w:after="200" w:line="276" w:lineRule="auto"/>
-        <w:ind w:left="720" w:hanging="360"/>
-        <w:rPr>
-          <w:rFonts w:ascii="Calibri" w:eastAsia="Calibri" w:hAnsi="Calibri" w:cs="Calibri"/>
-        </w:rPr>
-      </w:pPr>
-      <w:r>
-        <w:rPr>
-          <w:rFonts w:ascii="Calibri" w:eastAsia="Calibri" w:hAnsi="Calibri" w:cs="Calibri"/>
-        </w:rPr>
-        <w:t xml:space="preserve">If a prefab in the scene has any errors or missing data try right clicking the </w:t>
-      </w:r>
-      <w:proofErr w:type="spellStart"/>
-      <w:r>
-        <w:rPr>
-          <w:rFonts w:ascii="Calibri" w:eastAsia="Calibri" w:hAnsi="Calibri" w:cs="Calibri"/>
-        </w:rPr>
-        <w:t>PrefabProperties</w:t>
-      </w:r>
-      <w:proofErr w:type="spellEnd"/>
-      <w:r>
-        <w:rPr>
-          <w:rFonts w:ascii="Calibri" w:eastAsia="Calibri" w:hAnsi="Calibri" w:cs="Calibri"/>
-        </w:rPr>
-        <w:t xml:space="preserve"> script and select ‘Revert to prefab’</w:t>
-      </w:r>
-    </w:p>
-    <w:p>
-      <w:pPr>
-        <w:numPr>
-          <w:ilvl w:val="0"/>
-          <w:numId w:val="13"/>
-        </w:numPr>
-        <w:spacing w:after="200" w:line="276" w:lineRule="auto"/>
-        <w:ind w:left="720" w:hanging="360"/>
-        <w:rPr>
-          <w:rFonts w:ascii="Calibri" w:eastAsia="Calibri" w:hAnsi="Calibri" w:cs="Calibri"/>
-        </w:rPr>
-      </w:pPr>
-      <w:r>
-        <w:rPr>
-          <w:rFonts w:ascii="Calibri" w:eastAsia="Calibri" w:hAnsi="Calibri" w:cs="Calibri"/>
-        </w:rPr>
-        <w:t xml:space="preserve">For v2.5 - </w:t>
-      </w:r>
-      <w:r>
-        <w:rPr>
-          <w:rFonts w:ascii="Calibri" w:eastAsia="Calibri" w:hAnsi="Calibri" w:cs="Calibri"/>
-        </w:rPr>
-        <w:t xml:space="preserve">The animation curve values/keys are not supposed to be manipulated in the editor curve window. Only the tangents are supposed to be manipulated </w:t>
-      </w:r>
-    </w:p>
-    <w:p>
-      <w:pPr>
-        <w:numPr>
-          <w:ilvl w:val="0"/>
-          <w:numId w:val="13"/>
-        </w:numPr>
-        <w:spacing w:after="200" w:line="276" w:lineRule="auto"/>
-        <w:ind w:left="720" w:hanging="360"/>
-        <w:rPr>
-          <w:rFonts w:ascii="Calibri" w:eastAsia="Calibri" w:hAnsi="Calibri" w:cs="Calibri"/>
-        </w:rPr>
-      </w:pPr>
-      <w:r>
-        <w:rPr>
-          <w:rFonts w:ascii="Calibri" w:eastAsia="Calibri" w:hAnsi="Calibri" w:cs="Calibri"/>
-        </w:rPr>
-        <w:t>Unity 2017.1 might crash when displaying dialog boxes after a lon</w:t>
-      </w:r>
-      <w:r>
-        <w:rPr>
-          <w:rFonts w:ascii="Calibri" w:eastAsia="Calibri" w:hAnsi="Calibri" w:cs="Calibri"/>
-        </w:rPr>
-        <w:t>g</w:t>
-      </w:r>
-      <w:r>
-        <w:rPr>
-          <w:rFonts w:ascii="Calibri" w:eastAsia="Calibri" w:hAnsi="Calibri" w:cs="Calibri"/>
-        </w:rPr>
-        <w:t xml:space="preserve"> period of time. I noticed this was fixed in 2017.1.1p4</w:t>
-      </w:r>
-    </w:p>
-    <w:p>
-      <w:pPr>
-        <w:spacing w:after="200" w:line="276" w:lineRule="auto"/>
-        <w:rPr>
-          <w:rFonts w:ascii="Calibri" w:eastAsia="Calibri" w:hAnsi="Calibri" w:cs="Calibri"/>
-        </w:rPr>
-      </w:pPr>
-      <w:r>
-        <w:rPr>
-          <w:rFonts w:ascii="Calibri" w:eastAsia="Calibri" w:hAnsi="Calibri" w:cs="Calibri"/>
-        </w:rPr>
-        <w:t>Changelog:</w:t>
-      </w:r>
-    </w:p>
-    <w:p>
-      <w:pPr>
-        <w:spacing w:after="200" w:line="276" w:lineRule="auto"/>
-        <w:rPr>
-          <w:rFonts w:ascii="Calibri" w:eastAsia="Calibri" w:hAnsi="Calibri" w:cs="Calibri"/>
-        </w:rPr>
-      </w:pPr>
-      <w:r>
-        <w:rPr>
-          <w:rFonts w:ascii="Calibri" w:eastAsia="Calibri" w:hAnsi="Calibri" w:cs="Calibri"/>
-        </w:rPr>
-        <w:t>2.5.9 – 2/21/18 – 2017.2.0f3</w:t>
-      </w:r>
-    </w:p>
-    <w:p>
-      <w:pPr>
-        <w:spacing w:after="200" w:line="276" w:lineRule="auto"/>
-        <w:rPr>
-          <w:rFonts w:ascii="Calibri" w:eastAsia="Calibri" w:hAnsi="Calibri" w:cs="Calibri"/>
-        </w:rPr>
-      </w:pPr>
-      <w:r>
-        <w:rPr>
-          <w:rFonts w:ascii="Calibri" w:eastAsia="Calibri" w:hAnsi="Calibri" w:cs="Calibri"/>
-        </w:rPr>
-        <w:t>Will make full release notes soon:</w:t>
-      </w:r>
-    </w:p>
-    <w:p>
-      <w:pPr>
-        <w:pStyle w:val="ListParagraph"/>
-        <w:numPr>
-          <w:ilvl w:val="0"/>
-          <w:numId w:val="26"/>
-        </w:numPr>
-        <w:spacing w:after="200" w:line="276" w:lineRule="auto"/>
-        <w:rPr>
-          <w:rFonts w:ascii="Calibri" w:eastAsia="Calibri" w:hAnsi="Calibri" w:cs="Calibri"/>
-        </w:rPr>
-      </w:pPr>
-      <w:r>
-        <w:rPr>
-          <w:rFonts w:ascii="Calibri" w:eastAsia="Calibri" w:hAnsi="Calibri" w:cs="Calibri"/>
-        </w:rPr>
-        <w:t>The tool is now ope</w:t>
+        <w:t>ProceduralM</w:t>
       </w:r>
       <w:bookmarkStart w:id="0" w:name="_GoBack"/>
       <w:bookmarkEnd w:id="0"/>
@@ -2142,7 +1238,63 @@
         <w:rPr>
           <w:rFonts w:ascii="Calibri" w:eastAsia="Calibri" w:hAnsi="Calibri" w:cs="Calibri"/>
         </w:rPr>
-        <w:t>ned by adding a “</w:t>
+        <w:t>aterial</w:t>
+      </w:r>
+      <w:proofErr w:type="spellEnd"/>
+      <w:r>
+        <w:rPr>
+          <w:rFonts w:ascii="Calibri" w:eastAsia="Calibri" w:hAnsi="Calibri" w:cs="Calibri"/>
+        </w:rPr>
+        <w:t xml:space="preserve"> component</w:t>
+      </w:r>
+      <w:r>
+        <w:rPr>
+          <w:rFonts w:ascii="Calibri" w:eastAsia="Calibri" w:hAnsi="Calibri" w:cs="Calibri"/>
+        </w:rPr>
+        <w:t xml:space="preserve"> </w:t>
+      </w:r>
+      <w:r>
+        <w:rPr>
+          <w:rFonts w:ascii="Calibri" w:eastAsia="Calibri" w:hAnsi="Calibri" w:cs="Calibri"/>
+        </w:rPr>
+        <w:t xml:space="preserve">attached </w:t>
+      </w:r>
+      <w:r>
+        <w:rPr>
+          <w:rFonts w:ascii="Calibri" w:eastAsia="Calibri" w:hAnsi="Calibri" w:cs="Calibri"/>
+        </w:rPr>
+        <w:t>in</w:t>
+      </w:r>
+      <w:r>
+        <w:rPr>
+          <w:rFonts w:ascii="Calibri" w:eastAsia="Calibri" w:hAnsi="Calibri" w:cs="Calibri"/>
+        </w:rPr>
+        <w:t xml:space="preserve"> the</w:t>
+      </w:r>
+      <w:r>
+        <w:rPr>
+          <w:rFonts w:ascii="Calibri" w:eastAsia="Calibri" w:hAnsi="Calibri" w:cs="Calibri"/>
+        </w:rPr>
+        <w:t xml:space="preserve"> Hierarchy</w:t>
+      </w:r>
+    </w:p>
+    <w:p>
+      <w:pPr>
+        <w:numPr>
+          <w:ilvl w:val="0"/>
+          <w:numId w:val="3"/>
+        </w:numPr>
+        <w:spacing w:after="200" w:line="276" w:lineRule="auto"/>
+        <w:ind w:left="720" w:hanging="360"/>
+        <w:rPr>
+          <w:rFonts w:ascii="Calibri" w:eastAsia="Calibri" w:hAnsi="Calibri" w:cs="Calibri"/>
+        </w:rPr>
+      </w:pPr>
+      <w:r>
+        <w:rPr>
+          <w:rFonts w:ascii="Calibri" w:eastAsia="Calibri" w:hAnsi="Calibri" w:cs="Calibri"/>
+        </w:rPr>
+        <w:t>Add ‘</w:t>
       </w:r>
       <w:proofErr w:type="spellStart"/>
       <w:r>
@@ -2156,6 +1308,880 @@
         <w:rPr>
           <w:rFonts w:ascii="Calibri" w:eastAsia="Calibri" w:hAnsi="Calibri" w:cs="Calibri"/>
         </w:rPr>
+        <w:t>’ component from inspector</w:t>
+      </w:r>
+    </w:p>
+    <w:p>
+      <w:pPr>
+        <w:numPr>
+          <w:ilvl w:val="0"/>
+          <w:numId w:val="3"/>
+        </w:numPr>
+        <w:spacing w:after="200" w:line="276" w:lineRule="auto"/>
+        <w:ind w:left="720" w:hanging="360"/>
+        <w:rPr>
+          <w:rFonts w:ascii="Calibri" w:eastAsia="Calibri" w:hAnsi="Calibri" w:cs="Calibri"/>
+        </w:rPr>
+      </w:pPr>
+      <w:r>
+        <w:rPr>
+          <w:rFonts w:ascii="Calibri" w:eastAsia="Calibri" w:hAnsi="Calibri" w:cs="Calibri"/>
+        </w:rPr>
+        <w:t>Press play</w:t>
+      </w:r>
+    </w:p>
+    <w:p>
+      <w:pPr>
+        <w:spacing w:after="200" w:line="276" w:lineRule="auto"/>
+        <w:ind w:left="720"/>
+        <w:rPr>
+          <w:rFonts w:ascii="Calibri" w:eastAsia="Calibri" w:hAnsi="Calibri" w:cs="Calibri"/>
+        </w:rPr>
+      </w:pPr>
+    </w:p>
+    <w:p>
+      <w:pPr>
+        <w:numPr>
+          <w:ilvl w:val="0"/>
+          <w:numId w:val="3"/>
+        </w:numPr>
+        <w:spacing w:after="200" w:line="276" w:lineRule="auto"/>
+        <w:ind w:left="720" w:hanging="360"/>
+        <w:rPr>
+          <w:rFonts w:ascii="Calibri" w:eastAsia="Calibri" w:hAnsi="Calibri" w:cs="Calibri"/>
+        </w:rPr>
+      </w:pPr>
+      <w:r>
+        <w:rPr>
+          <w:rFonts w:ascii="Calibri" w:eastAsia="Calibri" w:hAnsi="Calibri" w:cs="Calibri"/>
+        </w:rPr>
+        <w:t>Ch</w:t>
+      </w:r>
+      <w:r>
+        <w:rPr>
+          <w:rFonts w:ascii="Calibri" w:eastAsia="Calibri" w:hAnsi="Calibri" w:cs="Calibri"/>
+        </w:rPr>
+        <w:t xml:space="preserve">ange sliders, create </w:t>
+      </w:r>
+      <w:proofErr w:type="spellStart"/>
+      <w:r>
+        <w:rPr>
+          <w:rFonts w:ascii="Calibri" w:eastAsia="Calibri" w:hAnsi="Calibri" w:cs="Calibri"/>
+        </w:rPr>
+        <w:t>keyframes</w:t>
+      </w:r>
+      <w:proofErr w:type="spellEnd"/>
+      <w:r>
+        <w:rPr>
+          <w:rFonts w:ascii="Calibri" w:eastAsia="Calibri" w:hAnsi="Calibri" w:cs="Calibri"/>
+        </w:rPr>
+        <w:t xml:space="preserve"> </w:t>
+      </w:r>
+    </w:p>
+    <w:p>
+      <w:pPr>
+        <w:numPr>
+          <w:ilvl w:val="0"/>
+          <w:numId w:val="3"/>
+        </w:numPr>
+        <w:spacing w:after="200" w:line="276" w:lineRule="auto"/>
+        <w:ind w:left="720" w:hanging="360"/>
+        <w:rPr>
+          <w:rFonts w:ascii="Calibri" w:eastAsia="Calibri" w:hAnsi="Calibri" w:cs="Calibri"/>
+        </w:rPr>
+      </w:pPr>
+      <w:r>
+        <w:rPr>
+          <w:rFonts w:ascii="Calibri" w:eastAsia="Calibri" w:hAnsi="Calibri" w:cs="Calibri"/>
+        </w:rPr>
+        <w:t>When you are ready to save your animated object choose ‘Save-Load’ from the toolbar and select ‘Save Prefab’</w:t>
+      </w:r>
+      <w:r>
+        <w:rPr>
+          <w:rFonts w:ascii="Calibri" w:eastAsia="Calibri" w:hAnsi="Calibri" w:cs="Calibri"/>
+        </w:rPr>
+        <w:t xml:space="preserve">. It might be a good idea to backup </w:t>
+      </w:r>
+      <w:proofErr w:type="spellStart"/>
+      <w:r>
+        <w:rPr>
+          <w:rFonts w:ascii="Calibri" w:eastAsia="Calibri" w:hAnsi="Calibri" w:cs="Calibri"/>
+        </w:rPr>
+        <w:t>keyframes</w:t>
+      </w:r>
+      <w:proofErr w:type="spellEnd"/>
+      <w:r>
+        <w:rPr>
+          <w:rFonts w:ascii="Calibri" w:eastAsia="Calibri" w:hAnsi="Calibri" w:cs="Calibri"/>
+        </w:rPr>
+        <w:t xml:space="preserve"> as XML/JSON files before or after </w:t>
+      </w:r>
+      <w:r>
+        <w:rPr>
+          <w:rFonts w:ascii="Calibri" w:eastAsia="Calibri" w:hAnsi="Calibri" w:cs="Calibri"/>
+        </w:rPr>
+        <w:t>you save a prefab.</w:t>
+      </w:r>
+    </w:p>
+    <w:p>
+      <w:pPr>
+        <w:spacing w:after="200" w:line="276" w:lineRule="auto"/>
+        <w:rPr>
+          <w:rFonts w:ascii="Calibri" w:eastAsia="Calibri" w:hAnsi="Calibri" w:cs="Calibri"/>
+        </w:rPr>
+      </w:pPr>
+    </w:p>
+    <w:p>
+      <w:pPr>
+        <w:spacing w:after="200" w:line="276" w:lineRule="auto"/>
+        <w:rPr>
+          <w:rFonts w:ascii="Calibri" w:eastAsia="Calibri" w:hAnsi="Calibri" w:cs="Calibri"/>
+        </w:rPr>
+      </w:pPr>
+      <w:r>
+        <w:rPr>
+          <w:rFonts w:ascii="Calibri" w:eastAsia="Calibri" w:hAnsi="Calibri" w:cs="Calibri"/>
+        </w:rPr>
+        <w:t>Possible future features:</w:t>
+      </w:r>
+    </w:p>
+    <w:p>
+      <w:pPr>
+        <w:numPr>
+          <w:ilvl w:val="0"/>
+          <w:numId w:val="4"/>
+        </w:numPr>
+        <w:spacing w:after="200" w:line="276" w:lineRule="auto"/>
+        <w:ind w:left="720" w:hanging="360"/>
+        <w:rPr>
+          <w:rFonts w:ascii="Calibri" w:eastAsia="Calibri" w:hAnsi="Calibri" w:cs="Calibri"/>
+        </w:rPr>
+      </w:pPr>
+      <w:r>
+        <w:rPr>
+          <w:rFonts w:ascii="Calibri" w:eastAsia="Calibri" w:hAnsi="Calibri" w:cs="Calibri"/>
+        </w:rPr>
+        <w:t>Lerp between Position/Rotation/Scale</w:t>
+      </w:r>
+    </w:p>
+    <w:p>
+      <w:pPr>
+        <w:numPr>
+          <w:ilvl w:val="0"/>
+          <w:numId w:val="4"/>
+        </w:numPr>
+        <w:spacing w:after="200" w:line="276" w:lineRule="auto"/>
+        <w:ind w:left="720" w:hanging="360"/>
+        <w:rPr>
+          <w:rFonts w:ascii="Calibri" w:eastAsia="Calibri" w:hAnsi="Calibri" w:cs="Calibri"/>
+        </w:rPr>
+      </w:pPr>
+      <w:r>
+        <w:rPr>
+          <w:rFonts w:ascii="Calibri" w:eastAsia="Calibri" w:hAnsi="Calibri" w:cs="Calibri"/>
+        </w:rPr>
+        <w:t xml:space="preserve">Audio: instead of </w:t>
+      </w:r>
+      <w:r>
+        <w:rPr>
+          <w:rFonts w:ascii="Calibri" w:eastAsia="Calibri" w:hAnsi="Calibri" w:cs="Calibri"/>
+        </w:rPr>
+        <w:t>animated</w:t>
+      </w:r>
+      <w:r>
+        <w:rPr>
+          <w:rFonts w:ascii="Calibri" w:eastAsia="Calibri" w:hAnsi="Calibri" w:cs="Calibri"/>
+        </w:rPr>
+        <w:t xml:space="preserve"> based on time it will also be able to lerp based on audio frequency's. </w:t>
+      </w:r>
+    </w:p>
+    <w:p>
+      <w:pPr>
+        <w:numPr>
+          <w:ilvl w:val="0"/>
+          <w:numId w:val="4"/>
+        </w:numPr>
+        <w:spacing w:after="200" w:line="276" w:lineRule="auto"/>
+        <w:ind w:left="720" w:hanging="360"/>
+        <w:rPr>
+          <w:rFonts w:ascii="Calibri" w:eastAsia="Calibri" w:hAnsi="Calibri" w:cs="Calibri"/>
+        </w:rPr>
+      </w:pPr>
+      <w:r>
+        <w:rPr>
+          <w:rFonts w:ascii="Calibri" w:eastAsia="Calibri" w:hAnsi="Calibri" w:cs="Calibri"/>
+        </w:rPr>
+        <w:t xml:space="preserve">XML preview: when you save a XML file it will possibly save a prefab/preview </w:t>
+      </w:r>
+      <w:r>
+        <w:rPr>
+          <w:rFonts w:ascii="Calibri" w:eastAsia="Calibri" w:hAnsi="Calibri" w:cs="Calibri"/>
+        </w:rPr>
+        <w:t>image (</w:t>
+      </w:r>
+      <w:r>
+        <w:rPr>
+          <w:rFonts w:ascii="Calibri" w:eastAsia="Calibri" w:hAnsi="Calibri" w:cs="Calibri"/>
+        </w:rPr>
+        <w:t xml:space="preserve">like material icons in </w:t>
+      </w:r>
+      <w:r>
+        <w:rPr>
+          <w:rFonts w:ascii="Calibri" w:eastAsia="Calibri" w:hAnsi="Calibri" w:cs="Calibri"/>
+        </w:rPr>
+        <w:t>your project</w:t>
+      </w:r>
+      <w:r>
+        <w:rPr>
+          <w:rFonts w:ascii="Calibri" w:eastAsia="Calibri" w:hAnsi="Calibri" w:cs="Calibri"/>
+        </w:rPr>
+        <w:t xml:space="preserve"> view)</w:t>
+      </w:r>
+    </w:p>
+    <w:p>
+      <w:pPr>
+        <w:numPr>
+          <w:ilvl w:val="0"/>
+          <w:numId w:val="4"/>
+        </w:numPr>
+        <w:spacing w:after="200" w:line="276" w:lineRule="auto"/>
+        <w:ind w:left="720" w:hanging="360"/>
+        <w:rPr>
+          <w:rFonts w:ascii="Calibri" w:eastAsia="Calibri" w:hAnsi="Calibri" w:cs="Calibri"/>
+        </w:rPr>
+      </w:pPr>
+      <w:r>
+        <w:rPr>
+          <w:rFonts w:ascii="Calibri" w:eastAsia="Calibri" w:hAnsi="Calibri" w:cs="Calibri"/>
+        </w:rPr>
+        <w:t xml:space="preserve">Mobile tester: small mobile version where you can edit materials on the go </w:t>
+      </w:r>
+      <w:r>
+        <w:rPr>
+          <w:rFonts w:ascii="Calibri" w:eastAsia="Calibri" w:hAnsi="Calibri" w:cs="Calibri"/>
+        </w:rPr>
+        <w:t>and send</w:t>
+      </w:r>
+      <w:r>
+        <w:rPr>
+          <w:rFonts w:ascii="Calibri" w:eastAsia="Calibri" w:hAnsi="Calibri" w:cs="Calibri"/>
+        </w:rPr>
+        <w:t xml:space="preserve"> XML files/prefabs to a server</w:t>
+      </w:r>
+    </w:p>
+    <w:p>
+      <w:pPr>
+        <w:numPr>
+          <w:ilvl w:val="0"/>
+          <w:numId w:val="4"/>
+        </w:numPr>
+        <w:spacing w:after="200" w:line="276" w:lineRule="auto"/>
+        <w:ind w:left="720" w:hanging="360"/>
+        <w:rPr>
+          <w:rFonts w:ascii="Calibri" w:eastAsia="Calibri" w:hAnsi="Calibri" w:cs="Calibri"/>
+        </w:rPr>
+      </w:pPr>
+      <w:r>
+        <w:rPr>
+          <w:rFonts w:ascii="Calibri" w:eastAsia="Calibri" w:hAnsi="Calibri" w:cs="Calibri"/>
+        </w:rPr>
+        <w:t>Save material without creating a prefab: at the moment if all you want to do is change a couple variables without animating them or creating a prefab I would use the default sliders in the inspector view and not use this tool.</w:t>
+      </w:r>
+    </w:p>
+    <w:p>
+      <w:pPr>
+        <w:spacing w:after="200" w:line="276" w:lineRule="auto"/>
+        <w:rPr>
+          <w:rFonts w:ascii="Calibri" w:eastAsia="Calibri" w:hAnsi="Calibri" w:cs="Calibri"/>
+        </w:rPr>
+      </w:pPr>
+      <w:r>
+        <w:rPr>
+          <w:rFonts w:ascii="Calibri" w:eastAsia="Calibri" w:hAnsi="Calibri" w:cs="Calibri"/>
+        </w:rPr>
+        <w:t>Bugs</w:t>
+      </w:r>
+      <w:r>
+        <w:rPr>
+          <w:rFonts w:ascii="Calibri" w:eastAsia="Calibri" w:hAnsi="Calibri" w:cs="Calibri"/>
+        </w:rPr>
+        <w:t>/Possible Bugs</w:t>
+      </w:r>
+      <w:r>
+        <w:rPr>
+          <w:rFonts w:ascii="Calibri" w:eastAsia="Calibri" w:hAnsi="Calibri" w:cs="Calibri"/>
+        </w:rPr>
+        <w:t>/Other Notes</w:t>
+      </w:r>
+      <w:r>
+        <w:rPr>
+          <w:rFonts w:ascii="Calibri" w:eastAsia="Calibri" w:hAnsi="Calibri" w:cs="Calibri"/>
+        </w:rPr>
+        <w:t>:</w:t>
+      </w:r>
+    </w:p>
+    <w:p>
+      <w:pPr>
+        <w:spacing w:after="200" w:line="276" w:lineRule="auto"/>
+        <w:rPr>
+          <w:rFonts w:ascii="Calibri" w:eastAsia="Calibri" w:hAnsi="Calibri" w:cs="Calibri"/>
+        </w:rPr>
+      </w:pPr>
+      <w:r>
+        <w:rPr>
+          <w:rFonts w:ascii="Calibri" w:eastAsia="Calibri" w:hAnsi="Calibri" w:cs="Calibri"/>
+        </w:rPr>
+        <w:tab/>
+      </w:r>
+    </w:p>
+    <w:p>
+      <w:pPr>
+        <w:numPr>
+          <w:ilvl w:val="0"/>
+          <w:numId w:val="5"/>
+        </w:numPr>
+        <w:spacing w:after="200" w:line="276" w:lineRule="auto"/>
+        <w:ind w:left="720" w:hanging="360"/>
+        <w:rPr>
+          <w:rFonts w:ascii="Calibri" w:eastAsia="Calibri" w:hAnsi="Calibri" w:cs="Calibri"/>
+        </w:rPr>
+      </w:pPr>
+      <w:r>
+        <w:rPr>
+          <w:rFonts w:ascii="Calibri" w:eastAsia="Calibri" w:hAnsi="Calibri" w:cs="Calibri"/>
+        </w:rPr>
+        <w:t>Error when creating animated prefabs by dragging object to project view from hierarchy instead of using the built in menu.</w:t>
+      </w:r>
+    </w:p>
+    <w:p>
+      <w:pPr>
+        <w:numPr>
+          <w:ilvl w:val="0"/>
+          <w:numId w:val="5"/>
+        </w:numPr>
+        <w:spacing w:after="200" w:line="276" w:lineRule="auto"/>
+        <w:ind w:left="720" w:hanging="360"/>
+        <w:rPr>
+          <w:rFonts w:ascii="Calibri" w:eastAsia="Calibri" w:hAnsi="Calibri" w:cs="Calibri"/>
+        </w:rPr>
+      </w:pPr>
+      <w:r>
+        <w:rPr>
+          <w:rFonts w:ascii="Calibri" w:eastAsia="Calibri" w:hAnsi="Calibri" w:cs="Calibri"/>
+        </w:rPr>
+        <w:t xml:space="preserve">If </w:t>
+      </w:r>
+      <w:r>
+        <w:rPr>
+          <w:rFonts w:ascii="Calibri" w:eastAsia="Calibri" w:hAnsi="Calibri" w:cs="Calibri"/>
+        </w:rPr>
+        <w:t>the icon for an animated prefab is pink, right click it and select ‘Reimport’</w:t>
+      </w:r>
+    </w:p>
+    <w:p>
+      <w:pPr>
+        <w:numPr>
+          <w:ilvl w:val="0"/>
+          <w:numId w:val="5"/>
+        </w:numPr>
+        <w:spacing w:after="200" w:line="276" w:lineRule="auto"/>
+        <w:ind w:left="720" w:hanging="360"/>
+        <w:rPr>
+          <w:rFonts w:ascii="Calibri" w:eastAsia="Calibri" w:hAnsi="Calibri" w:cs="Calibri"/>
+        </w:rPr>
+      </w:pPr>
+      <w:r>
+        <w:rPr>
+          <w:rFonts w:ascii="Calibri" w:eastAsia="Calibri" w:hAnsi="Calibri" w:cs="Calibri"/>
+        </w:rPr>
+        <w:t>My material is Pink</w:t>
+      </w:r>
+      <w:r>
+        <w:rPr>
+          <w:rFonts w:ascii="Calibri" w:eastAsia="Calibri" w:hAnsi="Calibri" w:cs="Calibri"/>
+        </w:rPr>
+        <w:t xml:space="preserve"> after I create Prefabs</w:t>
+      </w:r>
+      <w:r>
+        <w:rPr>
+          <w:rFonts w:ascii="Calibri" w:eastAsia="Calibri" w:hAnsi="Calibri" w:cs="Calibri"/>
+        </w:rPr>
+        <w:t xml:space="preserve">? </w:t>
+      </w:r>
+      <w:r>
+        <w:rPr>
+          <w:rFonts w:ascii="Calibri" w:eastAsia="Calibri" w:hAnsi="Calibri" w:cs="Calibri"/>
+        </w:rPr>
+        <w:t>–</w:t>
+      </w:r>
+      <w:r>
+        <w:rPr>
+          <w:rFonts w:ascii="Calibri" w:eastAsia="Calibri" w:hAnsi="Calibri" w:cs="Calibri"/>
+        </w:rPr>
+        <w:t xml:space="preserve"> </w:t>
+      </w:r>
+      <w:r>
+        <w:rPr>
+          <w:rFonts w:ascii="Calibri" w:eastAsia="Calibri" w:hAnsi="Calibri" w:cs="Calibri"/>
+        </w:rPr>
+        <w:t xml:space="preserve">This should never happen, if it does </w:t>
+      </w:r>
+      <w:r>
+        <w:rPr>
+          <w:rFonts w:ascii="Calibri" w:eastAsia="Calibri" w:hAnsi="Calibri" w:cs="Calibri"/>
+        </w:rPr>
+        <w:t xml:space="preserve">manually reapply your </w:t>
+      </w:r>
+      <w:proofErr w:type="spellStart"/>
+      <w:r>
+        <w:rPr>
+          <w:rFonts w:ascii="Calibri" w:eastAsia="Calibri" w:hAnsi="Calibri" w:cs="Calibri"/>
+        </w:rPr>
+        <w:t>P</w:t>
+      </w:r>
+      <w:r>
+        <w:rPr>
+          <w:rFonts w:ascii="Calibri" w:eastAsia="Calibri" w:hAnsi="Calibri" w:cs="Calibri"/>
+        </w:rPr>
+        <w:t>roceduralMaterial</w:t>
+      </w:r>
+      <w:proofErr w:type="spellEnd"/>
+      <w:r>
+        <w:rPr>
+          <w:rFonts w:ascii="Calibri" w:eastAsia="Calibri" w:hAnsi="Calibri" w:cs="Calibri"/>
+        </w:rPr>
+        <w:t xml:space="preserve"> on</w:t>
+      </w:r>
+      <w:r>
+        <w:rPr>
+          <w:rFonts w:ascii="Calibri" w:eastAsia="Calibri" w:hAnsi="Calibri" w:cs="Calibri"/>
+        </w:rPr>
+        <w:t xml:space="preserve"> your object and everything should work again.  </w:t>
+      </w:r>
+    </w:p>
+    <w:p>
+      <w:pPr>
+        <w:numPr>
+          <w:ilvl w:val="0"/>
+          <w:numId w:val="5"/>
+        </w:numPr>
+        <w:spacing w:after="200" w:line="276" w:lineRule="auto"/>
+        <w:ind w:left="720" w:hanging="360"/>
+        <w:rPr>
+          <w:rFonts w:ascii="Calibri" w:eastAsia="Calibri" w:hAnsi="Calibri" w:cs="Calibri"/>
+        </w:rPr>
+      </w:pPr>
+      <w:r>
+        <w:rPr>
+          <w:rFonts w:ascii="Calibri" w:eastAsia="Calibri" w:hAnsi="Calibri" w:cs="Calibri"/>
+        </w:rPr>
+        <w:t>My material is compl</w:t>
+      </w:r>
+      <w:r>
+        <w:rPr>
+          <w:rFonts w:ascii="Calibri" w:eastAsia="Calibri" w:hAnsi="Calibri" w:cs="Calibri"/>
+        </w:rPr>
+        <w:t>etely black/white</w:t>
+      </w:r>
+      <w:r>
+        <w:rPr>
+          <w:rFonts w:ascii="Calibri" w:eastAsia="Calibri" w:hAnsi="Calibri" w:cs="Calibri"/>
+        </w:rPr>
+        <w:t xml:space="preserve"> -</w:t>
+      </w:r>
+      <w:r>
+        <w:rPr>
+          <w:rFonts w:ascii="Calibri" w:eastAsia="Calibri" w:hAnsi="Calibri" w:cs="Calibri"/>
+        </w:rPr>
+        <w:t xml:space="preserve"> This should never happen, if it does r</w:t>
+      </w:r>
+      <w:r>
+        <w:rPr>
+          <w:rFonts w:ascii="Calibri" w:eastAsia="Calibri" w:hAnsi="Calibri" w:cs="Calibri"/>
+        </w:rPr>
+        <w:t>eset</w:t>
+      </w:r>
+      <w:r>
+        <w:rPr>
+          <w:rFonts w:ascii="Calibri" w:eastAsia="Calibri" w:hAnsi="Calibri" w:cs="Calibri"/>
+        </w:rPr>
+        <w:t xml:space="preserve"> the m</w:t>
+      </w:r>
+      <w:r>
+        <w:rPr>
+          <w:rFonts w:ascii="Calibri" w:eastAsia="Calibri" w:hAnsi="Calibri" w:cs="Calibri"/>
+        </w:rPr>
+        <w:t>aterial (Right click material in inspector view</w:t>
+      </w:r>
+      <w:r>
+        <w:rPr>
+          <w:rFonts w:ascii="Calibri" w:eastAsia="Calibri" w:hAnsi="Calibri" w:cs="Calibri"/>
+        </w:rPr>
+        <w:t xml:space="preserve"> </w:t>
+      </w:r>
+      <w:r>
+        <w:rPr>
+          <w:rFonts w:ascii="Calibri" w:eastAsia="Calibri" w:hAnsi="Calibri" w:cs="Calibri"/>
+        </w:rPr>
+        <w:t>&gt; reset</w:t>
+      </w:r>
+      <w:r>
+        <w:rPr>
+          <w:rFonts w:ascii="Calibri" w:eastAsia="Calibri" w:hAnsi="Calibri" w:cs="Calibri"/>
+        </w:rPr>
+        <w:t xml:space="preserve">). </w:t>
+      </w:r>
+    </w:p>
+    <w:p>
+      <w:pPr>
+        <w:numPr>
+          <w:ilvl w:val="0"/>
+          <w:numId w:val="5"/>
+        </w:numPr>
+        <w:spacing w:after="200" w:line="276" w:lineRule="auto"/>
+        <w:ind w:left="720" w:hanging="360"/>
+        <w:rPr>
+          <w:rFonts w:ascii="Calibri" w:eastAsia="Calibri" w:hAnsi="Calibri" w:cs="Calibri"/>
+        </w:rPr>
+      </w:pPr>
+      <w:r>
+        <w:rPr>
+          <w:rFonts w:ascii="Calibri" w:eastAsia="Calibri" w:hAnsi="Calibri" w:cs="Calibri"/>
+        </w:rPr>
+        <w:t>The tool is blank! - Select a Procedural material and then select the tool window. If that does not work restart unity</w:t>
+      </w:r>
+      <w:r>
+        <w:rPr>
+          <w:rFonts w:ascii="Calibri" w:eastAsia="Calibri" w:hAnsi="Calibri" w:cs="Calibri"/>
+        </w:rPr>
+        <w:t xml:space="preserve"> or the current scene</w:t>
+      </w:r>
+      <w:r>
+        <w:rPr>
+          <w:rFonts w:ascii="Calibri" w:eastAsia="Calibri" w:hAnsi="Calibri" w:cs="Calibri"/>
+        </w:rPr>
+        <w:t>.</w:t>
+      </w:r>
+    </w:p>
+    <w:p>
+      <w:pPr>
+        <w:numPr>
+          <w:ilvl w:val="0"/>
+          <w:numId w:val="5"/>
+        </w:numPr>
+        <w:spacing w:after="200" w:line="276" w:lineRule="auto"/>
+        <w:ind w:left="720" w:hanging="360"/>
+        <w:rPr>
+          <w:rFonts w:ascii="Calibri" w:eastAsia="Calibri" w:hAnsi="Calibri" w:cs="Calibri"/>
+        </w:rPr>
+      </w:pPr>
+      <w:r>
+        <w:rPr>
+          <w:rFonts w:ascii="Calibri" w:eastAsia="Calibri" w:hAnsi="Calibri" w:cs="Calibri"/>
+        </w:rPr>
+        <w:t xml:space="preserve">In rare cases the Reset button on the tool will not work - try selecting a second object, then the first and try again. if that </w:t>
+      </w:r>
+      <w:r>
+        <w:rPr>
+          <w:rFonts w:ascii="Calibri" w:eastAsia="Calibri" w:hAnsi="Calibri" w:cs="Calibri"/>
+        </w:rPr>
+        <w:t>doesn’t</w:t>
+      </w:r>
+      <w:r>
+        <w:rPr>
+          <w:rFonts w:ascii="Calibri" w:eastAsia="Calibri" w:hAnsi="Calibri" w:cs="Calibri"/>
+        </w:rPr>
+        <w:t xml:space="preserve"> work</w:t>
+      </w:r>
+      <w:r>
+        <w:rPr>
+          <w:rFonts w:ascii="Calibri" w:eastAsia="Calibri" w:hAnsi="Calibri" w:cs="Calibri"/>
+        </w:rPr>
+        <w:t xml:space="preserve"> try setting the value to minimum/maximum and then press reset. If all else fails</w:t>
+      </w:r>
+      <w:r>
+        <w:rPr>
+          <w:rFonts w:ascii="Calibri" w:eastAsia="Calibri" w:hAnsi="Calibri" w:cs="Calibri"/>
+        </w:rPr>
+        <w:t xml:space="preserve"> restart the tool or exit/enter </w:t>
+      </w:r>
+      <w:proofErr w:type="spellStart"/>
+      <w:r>
+        <w:rPr>
+          <w:rFonts w:ascii="Calibri" w:eastAsia="Calibri" w:hAnsi="Calibri" w:cs="Calibri"/>
+        </w:rPr>
+        <w:t>playmode</w:t>
+      </w:r>
+      <w:proofErr w:type="spellEnd"/>
+      <w:r>
+        <w:rPr>
+          <w:rFonts w:ascii="Calibri" w:eastAsia="Calibri" w:hAnsi="Calibri" w:cs="Calibri"/>
+        </w:rPr>
+        <w:t xml:space="preserve"> again.</w:t>
+      </w:r>
+      <w:r>
+        <w:rPr>
+          <w:rFonts w:ascii="Calibri" w:eastAsia="Calibri" w:hAnsi="Calibri" w:cs="Calibri"/>
+        </w:rPr>
+        <w:t xml:space="preserve"> The tool saves the </w:t>
+      </w:r>
+      <w:r>
+        <w:rPr>
+          <w:rFonts w:ascii="Calibri" w:eastAsia="Calibri" w:hAnsi="Calibri" w:cs="Calibri"/>
+        </w:rPr>
+        <w:lastRenderedPageBreak/>
+        <w:t>material when the tool is first opened in play mode or a material is selected for the first time in play mode.</w:t>
+      </w:r>
+    </w:p>
+    <w:p>
+      <w:pPr>
+        <w:numPr>
+          <w:ilvl w:val="0"/>
+          <w:numId w:val="5"/>
+        </w:numPr>
+        <w:spacing w:after="200" w:line="276" w:lineRule="auto"/>
+        <w:ind w:left="720" w:hanging="360"/>
+        <w:rPr>
+          <w:rFonts w:ascii="Calibri" w:eastAsia="Calibri" w:hAnsi="Calibri" w:cs="Calibri"/>
+        </w:rPr>
+      </w:pPr>
+      <w:r>
+        <w:rPr>
+          <w:rFonts w:ascii="Calibri" w:eastAsia="Calibri" w:hAnsi="Calibri" w:cs="Calibri"/>
+        </w:rPr>
+        <w:t xml:space="preserve">If your XML file is somehow </w:t>
+      </w:r>
+      <w:r>
+        <w:rPr>
+          <w:rFonts w:ascii="Calibri" w:eastAsia="Calibri" w:hAnsi="Calibri" w:cs="Calibri"/>
+        </w:rPr>
+        <w:t>corrupt (</w:t>
+      </w:r>
+      <w:r>
+        <w:rPr>
+          <w:rFonts w:ascii="Calibri" w:eastAsia="Calibri" w:hAnsi="Calibri" w:cs="Calibri"/>
+        </w:rPr>
+        <w:t xml:space="preserve">0kb file) </w:t>
+      </w:r>
+      <w:r>
+        <w:rPr>
+          <w:rFonts w:ascii="Calibri" w:eastAsia="Calibri" w:hAnsi="Calibri" w:cs="Calibri"/>
+        </w:rPr>
+        <w:t>and you</w:t>
+      </w:r>
+      <w:r>
+        <w:rPr>
+          <w:rFonts w:ascii="Calibri" w:eastAsia="Calibri" w:hAnsi="Calibri" w:cs="Calibri"/>
+        </w:rPr>
+        <w:t xml:space="preserve"> try to read it unity will give you an error saying something like "</w:t>
+      </w:r>
+      <w:proofErr w:type="spellStart"/>
+      <w:r>
+        <w:rPr>
+          <w:rFonts w:ascii="Calibri" w:eastAsia="Calibri" w:hAnsi="Calibri" w:cs="Calibri"/>
+        </w:rPr>
+        <w:t>XmlException</w:t>
+      </w:r>
+      <w:proofErr w:type="spellEnd"/>
+      <w:r>
+        <w:rPr>
+          <w:rFonts w:ascii="Calibri" w:eastAsia="Calibri" w:hAnsi="Calibri" w:cs="Calibri"/>
+        </w:rPr>
+        <w:t xml:space="preserve">: Document element did not appear. Line 1, position 1". If you read </w:t>
+      </w:r>
+      <w:r>
+        <w:rPr>
+          <w:rFonts w:ascii="Calibri" w:eastAsia="Calibri" w:hAnsi="Calibri" w:cs="Calibri"/>
+        </w:rPr>
+        <w:t>a Xml</w:t>
+      </w:r>
+      <w:r>
+        <w:rPr>
+          <w:rFonts w:ascii="Calibri" w:eastAsia="Calibri" w:hAnsi="Calibri" w:cs="Calibri"/>
+        </w:rPr>
+        <w:t xml:space="preserve"> file that is not corrupt after that without restarting the tool your material might look </w:t>
+      </w:r>
+      <w:r>
+        <w:rPr>
+          <w:rFonts w:ascii="Calibri" w:eastAsia="Calibri" w:hAnsi="Calibri" w:cs="Calibri"/>
+        </w:rPr>
+        <w:t>blurry -</w:t>
+      </w:r>
+      <w:r>
+        <w:rPr>
+          <w:rFonts w:ascii="Calibri" w:eastAsia="Calibri" w:hAnsi="Calibri" w:cs="Calibri"/>
+        </w:rPr>
+        <w:t xml:space="preserve"> To fix this, as soon as you read a corrupt xml file restart the tool and read a file that is not corrupt.</w:t>
+      </w:r>
+    </w:p>
+    <w:p>
+      <w:pPr>
+        <w:numPr>
+          <w:ilvl w:val="0"/>
+          <w:numId w:val="5"/>
+        </w:numPr>
+        <w:spacing w:after="200" w:line="276" w:lineRule="auto"/>
+        <w:ind w:left="720" w:hanging="360"/>
+        <w:rPr>
+          <w:rFonts w:ascii="Calibri" w:eastAsia="Calibri" w:hAnsi="Calibri" w:cs="Calibri"/>
+        </w:rPr>
+      </w:pPr>
+      <w:r>
+        <w:rPr>
+          <w:rFonts w:ascii="Calibri" w:eastAsia="Calibri" w:hAnsi="Calibri" w:cs="Calibri"/>
+        </w:rPr>
+        <w:t xml:space="preserve">If a prefab in the scene has any errors or missing data try right clicking the </w:t>
+      </w:r>
+      <w:proofErr w:type="spellStart"/>
+      <w:r>
+        <w:rPr>
+          <w:rFonts w:ascii="Calibri" w:eastAsia="Calibri" w:hAnsi="Calibri" w:cs="Calibri"/>
+        </w:rPr>
+        <w:t>PrefabProperties</w:t>
+      </w:r>
+      <w:proofErr w:type="spellEnd"/>
+      <w:r>
+        <w:rPr>
+          <w:rFonts w:ascii="Calibri" w:eastAsia="Calibri" w:hAnsi="Calibri" w:cs="Calibri"/>
+        </w:rPr>
+        <w:t xml:space="preserve"> script and select ‘Revert to prefab’</w:t>
+      </w:r>
+    </w:p>
+    <w:p>
+      <w:pPr>
+        <w:numPr>
+          <w:ilvl w:val="0"/>
+          <w:numId w:val="13"/>
+        </w:numPr>
+        <w:spacing w:after="200" w:line="276" w:lineRule="auto"/>
+        <w:ind w:left="720" w:hanging="360"/>
+        <w:rPr>
+          <w:rFonts w:ascii="Calibri" w:eastAsia="Calibri" w:hAnsi="Calibri" w:cs="Calibri"/>
+        </w:rPr>
+      </w:pPr>
+      <w:r>
+        <w:rPr>
+          <w:rFonts w:ascii="Calibri" w:eastAsia="Calibri" w:hAnsi="Calibri" w:cs="Calibri"/>
+        </w:rPr>
+        <w:t>Unity 2017.1 might crash when displaying dialog boxes after a lon</w:t>
+      </w:r>
+      <w:r>
+        <w:rPr>
+          <w:rFonts w:ascii="Calibri" w:eastAsia="Calibri" w:hAnsi="Calibri" w:cs="Calibri"/>
+        </w:rPr>
+        <w:t>g</w:t>
+      </w:r>
+      <w:r>
+        <w:rPr>
+          <w:rFonts w:ascii="Calibri" w:eastAsia="Calibri" w:hAnsi="Calibri" w:cs="Calibri"/>
+        </w:rPr>
+        <w:t xml:space="preserve"> period of time. I noticed this was fixed in 2017.1.1p4</w:t>
+      </w:r>
+    </w:p>
+    <w:p>
+      <w:pPr>
+        <w:spacing w:after="200" w:line="276" w:lineRule="auto"/>
+        <w:rPr>
+          <w:rFonts w:ascii="Calibri" w:eastAsia="Calibri" w:hAnsi="Calibri" w:cs="Calibri"/>
+        </w:rPr>
+      </w:pPr>
+      <w:r>
+        <w:rPr>
+          <w:rFonts w:ascii="Calibri" w:eastAsia="Calibri" w:hAnsi="Calibri" w:cs="Calibri"/>
+        </w:rPr>
+        <w:t>Changelog:</w:t>
+      </w:r>
+    </w:p>
+    <w:p>
+      <w:pPr>
+        <w:spacing w:after="200" w:line="276" w:lineRule="auto"/>
+        <w:rPr>
+          <w:rFonts w:ascii="Calibri" w:eastAsia="Calibri" w:hAnsi="Calibri" w:cs="Calibri"/>
+        </w:rPr>
+      </w:pPr>
+      <w:r>
+        <w:rPr>
+          <w:rFonts w:ascii="Calibri" w:eastAsia="Calibri" w:hAnsi="Calibri" w:cs="Calibri"/>
+        </w:rPr>
+        <w:t>2.5.9 – 2/21/18 – 2017.2.0f</w:t>
+      </w:r>
+      <w:proofErr w:type="gramStart"/>
+      <w:r>
+        <w:rPr>
+          <w:rFonts w:ascii="Calibri" w:eastAsia="Calibri" w:hAnsi="Calibri" w:cs="Calibri"/>
+        </w:rPr>
+        <w:t>3</w:t>
+      </w:r>
+      <w:r>
+        <w:rPr>
+          <w:rFonts w:ascii="Calibri" w:eastAsia="Calibri" w:hAnsi="Calibri" w:cs="Calibri"/>
+        </w:rPr>
+        <w:t xml:space="preserve">  (</w:t>
+      </w:r>
+      <w:proofErr w:type="gramEnd"/>
+      <w:r>
+        <w:rPr>
+          <w:rFonts w:ascii="Calibri" w:eastAsia="Calibri" w:hAnsi="Calibri" w:cs="Calibri"/>
+        </w:rPr>
+        <w:t>2017.3.0 works but gives warnings that can be ignored.</w:t>
+      </w:r>
+      <w:r>
+        <w:rPr>
+          <w:rFonts w:ascii="Calibri" w:eastAsia="Calibri" w:hAnsi="Calibri" w:cs="Calibri"/>
+        </w:rPr>
+        <w:t xml:space="preserve">  </w:t>
+      </w:r>
+      <w:r>
+        <w:rPr>
+          <w:rFonts w:ascii="Calibri" w:eastAsia="Calibri" w:hAnsi="Calibri" w:cs="Calibri"/>
+        </w:rPr>
+        <w:t xml:space="preserve"> )</w:t>
+      </w:r>
+    </w:p>
+    <w:p>
+      <w:pPr>
+        <w:spacing w:after="200" w:line="276" w:lineRule="auto"/>
+        <w:rPr>
+          <w:rFonts w:ascii="Calibri" w:eastAsia="Calibri" w:hAnsi="Calibri" w:cs="Calibri"/>
+        </w:rPr>
+      </w:pPr>
+      <w:r>
+        <w:rPr>
+          <w:rFonts w:ascii="Calibri" w:eastAsia="Calibri" w:hAnsi="Calibri" w:cs="Calibri"/>
+        </w:rPr>
+        <w:t>Will make full release notes soon:</w:t>
+      </w:r>
+    </w:p>
+    <w:p>
+      <w:pPr>
+        <w:pStyle w:val="ListParagraph"/>
+        <w:numPr>
+          <w:ilvl w:val="0"/>
+          <w:numId w:val="26"/>
+        </w:numPr>
+        <w:spacing w:after="200" w:line="276" w:lineRule="auto"/>
+        <w:rPr>
+          <w:rFonts w:ascii="Calibri" w:eastAsia="Calibri" w:hAnsi="Calibri" w:cs="Calibri"/>
+        </w:rPr>
+      </w:pPr>
+      <w:r>
+        <w:rPr>
+          <w:rFonts w:ascii="Calibri" w:eastAsia="Calibri" w:hAnsi="Calibri" w:cs="Calibri"/>
+        </w:rPr>
+        <w:t>The tool is now opened by adding a “</w:t>
+      </w:r>
+      <w:proofErr w:type="spellStart"/>
+      <w:r>
+        <w:rPr>
+          <w:rFonts w:ascii="Calibri" w:eastAsia="Calibri" w:hAnsi="Calibri" w:cs="Calibri"/>
+        </w:rPr>
+        <w:t>SubstanceTool</w:t>
+      </w:r>
+      <w:proofErr w:type="spellEnd"/>
+      <w:r>
+        <w:rPr>
+          <w:rFonts w:ascii="Calibri" w:eastAsia="Calibri" w:hAnsi="Calibri" w:cs="Calibri"/>
+        </w:rPr>
         <w:t xml:space="preserve">” component to an object that has a </w:t>
       </w:r>
       <w:proofErr w:type="spellStart"/>
@@ -2216,6 +2242,95 @@
         <w:rPr>
           <w:rFonts w:ascii="Calibri" w:eastAsia="Calibri" w:hAnsi="Calibri" w:cs="Calibri"/>
         </w:rPr>
+        <w:t xml:space="preserve">Optimization: </w:t>
+      </w:r>
+      <w:r>
+        <w:rPr>
+          <w:rFonts w:ascii="Calibri" w:eastAsia="Calibri" w:hAnsi="Calibri" w:cs="Calibri"/>
+        </w:rPr>
+        <w:t>Broke script up into smaller Utility scripts</w:t>
+      </w:r>
+      <w:r>
+        <w:rPr>
+          <w:rFonts w:ascii="Calibri" w:eastAsia="Calibri" w:hAnsi="Calibri" w:cs="Calibri"/>
+        </w:rPr>
+        <w:t>.</w:t>
+      </w:r>
+    </w:p>
+    <w:p>
+      <w:pPr>
+        <w:pStyle w:val="ListParagraph"/>
+        <w:numPr>
+          <w:ilvl w:val="0"/>
+          <w:numId w:val="26"/>
+        </w:numPr>
+        <w:spacing w:after="200" w:line="276" w:lineRule="auto"/>
+        <w:rPr>
+          <w:rFonts w:ascii="Calibri" w:eastAsia="Calibri" w:hAnsi="Calibri" w:cs="Calibri"/>
+        </w:rPr>
+      </w:pPr>
+      <w:r>
+        <w:rPr>
+          <w:rFonts w:ascii="Calibri" w:eastAsia="Calibri" w:hAnsi="Calibri" w:cs="Calibri"/>
+        </w:rPr>
+        <w:t>Feature: Tool now works while in Edit mode</w:t>
+      </w:r>
+    </w:p>
+    <w:p>
+      <w:pPr>
+        <w:pStyle w:val="ListParagraph"/>
+        <w:numPr>
+          <w:ilvl w:val="0"/>
+          <w:numId w:val="26"/>
+        </w:numPr>
+        <w:spacing w:after="200" w:line="276" w:lineRule="auto"/>
+        <w:rPr>
+          <w:rFonts w:ascii="Calibri" w:eastAsia="Calibri" w:hAnsi="Calibri" w:cs="Calibri"/>
+        </w:rPr>
+      </w:pPr>
+      <w:r>
+        <w:rPr>
+          <w:rFonts w:ascii="Calibri" w:eastAsia="Calibri" w:hAnsi="Calibri" w:cs="Calibri"/>
+        </w:rPr>
+        <w:t xml:space="preserve">Feature: Can update animated prefab with tool instead of using </w:t>
+      </w:r>
+      <w:proofErr w:type="spellStart"/>
+      <w:r>
+        <w:rPr>
+          <w:rFonts w:ascii="Calibri" w:eastAsia="Calibri" w:hAnsi="Calibri" w:cs="Calibri"/>
+        </w:rPr>
+        <w:t>prefabProperties</w:t>
+      </w:r>
+      <w:proofErr w:type="spellEnd"/>
+      <w:r>
+        <w:rPr>
+          <w:rFonts w:ascii="Calibri" w:eastAsia="Calibri" w:hAnsi="Calibri" w:cs="Calibri"/>
+        </w:rPr>
+        <w:t xml:space="preserve"> script</w:t>
+      </w:r>
+    </w:p>
+    <w:p>
+      <w:pPr>
+        <w:pStyle w:val="ListParagraph"/>
+        <w:numPr>
+          <w:ilvl w:val="0"/>
+          <w:numId w:val="26"/>
+        </w:numPr>
+        <w:spacing w:after="200" w:line="276" w:lineRule="auto"/>
+        <w:rPr>
+          <w:rFonts w:ascii="Calibri" w:eastAsia="Calibri" w:hAnsi="Calibri" w:cs="Calibri"/>
+        </w:rPr>
+      </w:pPr>
+      <w:r>
+        <w:rPr>
+          <w:rFonts w:ascii="Calibri" w:eastAsia="Calibri" w:hAnsi="Calibri" w:cs="Calibri"/>
+        </w:rPr>
+        <w:t xml:space="preserve">Feature: </w:t>
+      </w:r>
+      <w:r>
+        <w:rPr>
+          <w:rFonts w:ascii="Calibri" w:eastAsia="Calibri" w:hAnsi="Calibri" w:cs="Calibri"/>
+        </w:rPr>
         <w:t xml:space="preserve">Replaced Lists with </w:t>
       </w:r>
       <w:proofErr w:type="spellStart"/>
@@ -2249,7 +2364,13 @@
         <w:rPr>
           <w:rFonts w:ascii="Calibri" w:eastAsia="Calibri" w:hAnsi="Calibri" w:cs="Calibri"/>
         </w:rPr>
-        <w:t xml:space="preserve">Optimized Prefabs. </w:t>
+        <w:t xml:space="preserve">Feature: </w:t>
+      </w:r>
+      <w:r>
+        <w:rPr>
+          <w:rFonts w:ascii="Calibri" w:eastAsia="Calibri" w:hAnsi="Calibri" w:cs="Calibri"/>
+        </w:rPr>
+        <w:t xml:space="preserve">You can now Add LODs to prefabs </w:t>
       </w:r>
     </w:p>
     <w:p>
@@ -2268,7 +2389,33 @@
         <w:rPr>
           <w:rFonts w:ascii="Calibri" w:eastAsia="Calibri" w:hAnsi="Calibri" w:cs="Calibri"/>
         </w:rPr>
-        <w:t xml:space="preserve">You can now Add LODs to prefabs </w:t>
+        <w:t xml:space="preserve">Feature: </w:t>
+      </w:r>
+      <w:r>
+        <w:rPr>
+          <w:rFonts w:ascii="Calibri" w:eastAsia="Calibri" w:hAnsi="Calibri" w:cs="Calibri"/>
+        </w:rPr>
+        <w:t xml:space="preserve">Add/Remove </w:t>
+      </w:r>
+      <w:proofErr w:type="spellStart"/>
+      <w:r>
+        <w:rPr>
+          <w:rFonts w:ascii="Calibri" w:eastAsia="Calibri" w:hAnsi="Calibri" w:cs="Calibri"/>
+        </w:rPr>
+        <w:t>Keyfra</w:t>
+      </w:r>
+      <w:r>
+        <w:rPr>
+          <w:rFonts w:ascii="Calibri" w:eastAsia="Calibri" w:hAnsi="Calibri" w:cs="Calibri"/>
+        </w:rPr>
+        <w:t>mes</w:t>
+      </w:r>
+      <w:proofErr w:type="spellEnd"/>
+      <w:r>
+        <w:rPr>
+          <w:rFonts w:ascii="Calibri" w:eastAsia="Calibri" w:hAnsi="Calibri" w:cs="Calibri"/>
+        </w:rPr>
+        <w:t xml:space="preserve"> in the built in curve editor</w:t>
       </w:r>
     </w:p>
     <w:p>
@@ -2287,31 +2434,305 @@
         <w:rPr>
           <w:rFonts w:ascii="Calibri" w:eastAsia="Calibri" w:hAnsi="Calibri" w:cs="Calibri"/>
         </w:rPr>
-        <w:t xml:space="preserve">Add/Remove </w:t>
+        <w:t xml:space="preserve">Feature: </w:t>
+      </w:r>
+      <w:r>
+        <w:rPr>
+          <w:rFonts w:ascii="Calibri" w:eastAsia="Calibri" w:hAnsi="Calibri" w:cs="Calibri"/>
+        </w:rPr>
+        <w:t xml:space="preserve">Created </w:t>
+      </w:r>
+      <w:r>
+        <w:rPr>
+          <w:rFonts w:ascii="Calibri" w:eastAsia="Calibri" w:hAnsi="Calibri" w:cs="Calibri"/>
+        </w:rPr>
+        <w:t>gameplay tools (animation t</w:t>
+      </w:r>
+      <w:r>
+        <w:rPr>
+          <w:rFonts w:ascii="Calibri" w:eastAsia="Calibri" w:hAnsi="Calibri" w:cs="Calibri"/>
+        </w:rPr>
+        <w:t xml:space="preserve">rigger, spawn </w:t>
+      </w:r>
+      <w:r>
+        <w:rPr>
+          <w:rFonts w:ascii="Calibri" w:eastAsia="Calibri" w:hAnsi="Calibri" w:cs="Calibri"/>
+        </w:rPr>
+        <w:t>animated prefabs, prefab f</w:t>
+      </w:r>
+      <w:r>
+        <w:rPr>
+          <w:rFonts w:ascii="Calibri" w:eastAsia="Calibri" w:hAnsi="Calibri" w:cs="Calibri"/>
+        </w:rPr>
+        <w:t>ollow</w:t>
+      </w:r>
+      <w:r>
+        <w:rPr>
+          <w:rFonts w:ascii="Calibri" w:eastAsia="Calibri" w:hAnsi="Calibri" w:cs="Calibri"/>
+        </w:rPr>
+        <w:t>)</w:t>
+      </w:r>
+    </w:p>
+    <w:p>
+      <w:pPr>
+        <w:pStyle w:val="ListParagraph"/>
+        <w:numPr>
+          <w:ilvl w:val="0"/>
+          <w:numId w:val="26"/>
+        </w:numPr>
+        <w:spacing w:after="200" w:line="276" w:lineRule="auto"/>
+        <w:rPr>
+          <w:rFonts w:ascii="Calibri" w:eastAsia="Calibri" w:hAnsi="Calibri" w:cs="Calibri"/>
+        </w:rPr>
+      </w:pPr>
+      <w:r>
+        <w:rPr>
+          <w:rFonts w:ascii="Calibri" w:eastAsia="Calibri" w:hAnsi="Calibri" w:cs="Calibri"/>
+        </w:rPr>
+        <w:t xml:space="preserve">Feature: Added ability to update parameters for all </w:t>
       </w:r>
       <w:proofErr w:type="spellStart"/>
       <w:r>
         <w:rPr>
           <w:rFonts w:ascii="Calibri" w:eastAsia="Calibri" w:hAnsi="Calibri" w:cs="Calibri"/>
         </w:rPr>
-        <w:t>Keyframes</w:t>
+        <w:t>keyframes</w:t>
       </w:r>
       <w:proofErr w:type="spellEnd"/>
       <w:r>
         <w:rPr>
           <w:rFonts w:ascii="Calibri" w:eastAsia="Calibri" w:hAnsi="Calibri" w:cs="Calibri"/>
         </w:rPr>
-        <w:t xml:space="preserve"> in the built in curve editor</w:t>
-      </w:r>
-    </w:p>
-    <w:p>
-      <w:pPr>
-        <w:spacing w:after="200" w:line="276" w:lineRule="auto"/>
-        <w:ind w:left="360"/>
-        <w:rPr>
-          <w:rFonts w:ascii="Calibri" w:eastAsia="Calibri" w:hAnsi="Calibri" w:cs="Calibri"/>
-        </w:rPr>
-      </w:pPr>
+        <w:t>.</w:t>
+      </w:r>
+    </w:p>
+    <w:p>
+      <w:pPr>
+        <w:pStyle w:val="ListParagraph"/>
+        <w:numPr>
+          <w:ilvl w:val="0"/>
+          <w:numId w:val="26"/>
+        </w:numPr>
+        <w:spacing w:after="200" w:line="276" w:lineRule="auto"/>
+        <w:rPr>
+          <w:rFonts w:ascii="Calibri" w:eastAsia="Calibri" w:hAnsi="Calibri" w:cs="Calibri"/>
+        </w:rPr>
+      </w:pPr>
+      <w:r>
+        <w:rPr>
+          <w:rFonts w:ascii="Calibri" w:eastAsia="Calibri" w:hAnsi="Calibri" w:cs="Calibri"/>
+        </w:rPr>
+        <w:t xml:space="preserve">Feature: </w:t>
+      </w:r>
+      <w:r>
+        <w:rPr>
+          <w:rFonts w:ascii="Calibri" w:eastAsia="Calibri" w:hAnsi="Calibri" w:cs="Calibri"/>
+        </w:rPr>
+        <w:t xml:space="preserve">Added button for deleting all </w:t>
+      </w:r>
+      <w:proofErr w:type="spellStart"/>
+      <w:r>
+        <w:rPr>
+          <w:rFonts w:ascii="Calibri" w:eastAsia="Calibri" w:hAnsi="Calibri" w:cs="Calibri"/>
+        </w:rPr>
+        <w:t>keyframes</w:t>
+      </w:r>
+      <w:proofErr w:type="spellEnd"/>
+    </w:p>
+    <w:p>
+      <w:pPr>
+        <w:pStyle w:val="ListParagraph"/>
+        <w:numPr>
+          <w:ilvl w:val="0"/>
+          <w:numId w:val="26"/>
+        </w:numPr>
+        <w:spacing w:after="200" w:line="276" w:lineRule="auto"/>
+        <w:rPr>
+          <w:rFonts w:ascii="Calibri" w:eastAsia="Calibri" w:hAnsi="Calibri" w:cs="Calibri"/>
+        </w:rPr>
+      </w:pPr>
+      <w:r>
+        <w:rPr>
+          <w:rFonts w:ascii="Calibri" w:eastAsia="Calibri" w:hAnsi="Calibri" w:cs="Calibri"/>
+        </w:rPr>
+        <w:t>Feature: Created timeline for scrubbing through animation.</w:t>
+      </w:r>
+    </w:p>
+    <w:p>
+      <w:pPr>
+        <w:pStyle w:val="ListParagraph"/>
+        <w:numPr>
+          <w:ilvl w:val="0"/>
+          <w:numId w:val="26"/>
+        </w:numPr>
+        <w:spacing w:after="200" w:line="276" w:lineRule="auto"/>
+        <w:rPr>
+          <w:rFonts w:ascii="Calibri" w:eastAsia="Calibri" w:hAnsi="Calibri" w:cs="Calibri"/>
+        </w:rPr>
+      </w:pPr>
+      <w:r>
+        <w:rPr>
+          <w:rFonts w:ascii="Calibri" w:eastAsia="Calibri" w:hAnsi="Calibri" w:cs="Calibri"/>
+        </w:rPr>
+        <w:t xml:space="preserve">Feature: </w:t>
+      </w:r>
+      <w:r>
+        <w:rPr>
+          <w:rFonts w:ascii="Calibri" w:eastAsia="Calibri" w:hAnsi="Calibri" w:cs="Calibri"/>
+        </w:rPr>
+        <w:t xml:space="preserve">Added scripts for Unit testing. </w:t>
+      </w:r>
+    </w:p>
+    <w:p>
+      <w:pPr>
+        <w:pStyle w:val="ListParagraph"/>
+        <w:numPr>
+          <w:ilvl w:val="0"/>
+          <w:numId w:val="26"/>
+        </w:numPr>
+        <w:spacing w:after="200" w:line="276" w:lineRule="auto"/>
+        <w:rPr>
+          <w:rFonts w:ascii="Calibri" w:eastAsia="Calibri" w:hAnsi="Calibri" w:cs="Calibri"/>
+        </w:rPr>
+      </w:pPr>
+      <w:r>
+        <w:rPr>
+          <w:rFonts w:ascii="Calibri" w:eastAsia="Calibri" w:hAnsi="Calibri" w:cs="Calibri"/>
+        </w:rPr>
+        <w:t>Optimization: Increased Performance for animated prefabs (removed nested for loops)</w:t>
+      </w:r>
+    </w:p>
+    <w:p>
+      <w:pPr>
+        <w:pStyle w:val="ListParagraph"/>
+        <w:numPr>
+          <w:ilvl w:val="0"/>
+          <w:numId w:val="26"/>
+        </w:numPr>
+        <w:spacing w:after="200" w:line="276" w:lineRule="auto"/>
+        <w:rPr>
+          <w:rFonts w:ascii="Calibri" w:eastAsia="Calibri" w:hAnsi="Calibri" w:cs="Calibri"/>
+        </w:rPr>
+      </w:pPr>
+      <w:r>
+        <w:rPr>
+          <w:rFonts w:ascii="Calibri" w:eastAsia="Calibri" w:hAnsi="Calibri" w:cs="Calibri"/>
+        </w:rPr>
+        <w:t xml:space="preserve">Optimization: When creating the </w:t>
+      </w:r>
+      <w:proofErr w:type="gramStart"/>
+      <w:r>
+        <w:rPr>
+          <w:rFonts w:ascii="Calibri" w:eastAsia="Calibri" w:hAnsi="Calibri" w:cs="Calibri"/>
+        </w:rPr>
+        <w:t>prefab</w:t>
+      </w:r>
+      <w:proofErr w:type="gramEnd"/>
+      <w:r>
+        <w:rPr>
+          <w:rFonts w:ascii="Calibri" w:eastAsia="Calibri" w:hAnsi="Calibri" w:cs="Calibri"/>
+        </w:rPr>
+        <w:t xml:space="preserve"> I delete non animating parameters</w:t>
+      </w:r>
+    </w:p>
+    <w:p>
+      <w:pPr>
+        <w:pStyle w:val="ListParagraph"/>
+        <w:numPr>
+          <w:ilvl w:val="0"/>
+          <w:numId w:val="26"/>
+        </w:numPr>
+        <w:spacing w:after="200" w:line="276" w:lineRule="auto"/>
+        <w:rPr>
+          <w:rFonts w:ascii="Calibri" w:eastAsia="Calibri" w:hAnsi="Calibri" w:cs="Calibri"/>
+        </w:rPr>
+      </w:pPr>
+      <w:r>
+        <w:rPr>
+          <w:rFonts w:ascii="Calibri" w:eastAsia="Calibri" w:hAnsi="Calibri" w:cs="Calibri"/>
+        </w:rPr>
+        <w:t>Optimization: If I choose a preset in the curve editor the window will close.</w:t>
+      </w:r>
+    </w:p>
+    <w:p>
+      <w:pPr>
+        <w:pStyle w:val="ListParagraph"/>
+        <w:numPr>
+          <w:ilvl w:val="0"/>
+          <w:numId w:val="26"/>
+        </w:numPr>
+        <w:spacing w:after="200" w:line="276" w:lineRule="auto"/>
+        <w:rPr>
+          <w:rFonts w:ascii="Calibri" w:eastAsia="Calibri" w:hAnsi="Calibri" w:cs="Calibri"/>
+        </w:rPr>
+      </w:pPr>
+      <w:r>
+        <w:rPr>
+          <w:rFonts w:ascii="Calibri" w:eastAsia="Calibri" w:hAnsi="Calibri" w:cs="Calibri"/>
+        </w:rPr>
+        <w:t xml:space="preserve">Optimization: Made </w:t>
+      </w:r>
+      <w:proofErr w:type="spellStart"/>
+      <w:r>
+        <w:rPr>
+          <w:rFonts w:ascii="Calibri" w:eastAsia="Calibri" w:hAnsi="Calibri" w:cs="Calibri"/>
+        </w:rPr>
+        <w:t>prefabProperties</w:t>
+      </w:r>
+      <w:proofErr w:type="spellEnd"/>
+      <w:r>
+        <w:rPr>
+          <w:rFonts w:ascii="Calibri" w:eastAsia="Calibri" w:hAnsi="Calibri" w:cs="Calibri"/>
+        </w:rPr>
+        <w:t xml:space="preserve"> more user friendly.</w:t>
+      </w:r>
+    </w:p>
+    <w:p>
+      <w:pPr>
+        <w:pStyle w:val="ListParagraph"/>
+        <w:numPr>
+          <w:ilvl w:val="0"/>
+          <w:numId w:val="26"/>
+        </w:numPr>
+        <w:spacing w:after="200" w:line="276" w:lineRule="auto"/>
+        <w:rPr>
+          <w:rFonts w:ascii="Calibri" w:eastAsia="Calibri" w:hAnsi="Calibri" w:cs="Calibri"/>
+        </w:rPr>
+      </w:pPr>
+      <w:r>
+        <w:rPr>
+          <w:rFonts w:ascii="Calibri" w:eastAsia="Calibri" w:hAnsi="Calibri" w:cs="Calibri"/>
+        </w:rPr>
+        <w:t xml:space="preserve">Fixed Bug: Reading more than 10 </w:t>
+      </w:r>
+      <w:proofErr w:type="spellStart"/>
+      <w:r>
+        <w:rPr>
+          <w:rFonts w:ascii="Calibri" w:eastAsia="Calibri" w:hAnsi="Calibri" w:cs="Calibri"/>
+        </w:rPr>
+        <w:t>keyframes</w:t>
+      </w:r>
+      <w:proofErr w:type="spellEnd"/>
+      <w:r>
+        <w:rPr>
+          <w:rFonts w:ascii="Calibri" w:eastAsia="Calibri" w:hAnsi="Calibri" w:cs="Calibri"/>
+        </w:rPr>
+        <w:t xml:space="preserve"> from XML files would mess up the order of </w:t>
+      </w:r>
+      <w:proofErr w:type="spellStart"/>
+      <w:r>
+        <w:rPr>
+          <w:rFonts w:ascii="Calibri" w:eastAsia="Calibri" w:hAnsi="Calibri" w:cs="Calibri"/>
+        </w:rPr>
+        <w:t>keyframes</w:t>
+      </w:r>
+      <w:proofErr w:type="spellEnd"/>
+      <w:r>
+        <w:rPr>
+          <w:rFonts w:ascii="Calibri" w:eastAsia="Calibri" w:hAnsi="Calibri" w:cs="Calibri"/>
+        </w:rPr>
+        <w:t>.</w:t>
+      </w:r>
     </w:p>
     <w:p>
       <w:pPr>
@@ -2727,7 +3148,6 @@
         <w:rPr>
           <w:rFonts w:ascii="Calibri" w:eastAsia="Calibri" w:hAnsi="Calibri" w:cs="Calibri"/>
         </w:rPr>
-        <w:lastRenderedPageBreak/>
         <w:t>Feature: Repeat last Action (Shortcut G:)</w:t>
       </w:r>
     </w:p>
@@ -3277,6 +3697,7 @@
         <w:rPr>
           <w:rFonts w:ascii="Calibri" w:eastAsia="Calibri" w:hAnsi="Calibri" w:cs="Calibri"/>
         </w:rPr>
+        <w:lastRenderedPageBreak/>
         <w:t xml:space="preserve">Fixed Bug: Unity 2017.2 changed when </w:t>
       </w:r>
       <w:proofErr w:type="spellStart"/>
@@ -3603,7 +4024,6 @@
         <w:rPr>
           <w:rFonts w:ascii="Calibri" w:eastAsia="Calibri" w:hAnsi="Calibri" w:cs="Calibri"/>
         </w:rPr>
-        <w:lastRenderedPageBreak/>
         <w:t xml:space="preserve">Fixed bug: The tool would allow you to make </w:t>
       </w:r>
       <w:proofErr w:type="spellStart"/>
@@ -3971,7 +4391,15 @@
           <w:rFonts w:ascii="Calibri" w:hAnsi="Calibri" w:cs="Calibri"/>
           <w:lang w:val="en"/>
         </w:rPr>
-        <w:t xml:space="preserve">. When you create two transitions the "Toggle Animation on/off" button will change from red to green. When the button is green it means that you can create </w:t>
+        <w:t xml:space="preserve">. When you create two transitions the "Toggle Animation on/off" button will change from red to green. </w:t>
+      </w:r>
+      <w:r>
+        <w:rPr>
+          <w:rFonts w:ascii="Calibri" w:hAnsi="Calibri" w:cs="Calibri"/>
+          <w:lang w:val="en"/>
+        </w:rPr>
+        <w:lastRenderedPageBreak/>
+        <w:t xml:space="preserve">When the button is green it means that you can create </w:t>
       </w:r>
       <w:r>
         <w:rPr>
@@ -4217,7 +4645,6 @@
           <w:rFonts w:ascii="Calibri" w:hAnsi="Calibri" w:cs="Calibri"/>
           <w:lang w:val="en"/>
         </w:rPr>
-        <w:lastRenderedPageBreak/>
         <w:t>Fixed bug when creating an animation and selecting another object, the new object would try to animate based on values of the last selected object.</w:t>
       </w:r>
       <w:r>
@@ -4701,6 +5128,7 @@
           <w:rFonts w:ascii="Calibri" w:hAnsi="Calibri" w:cs="Calibri"/>
           <w:lang w:val="en"/>
         </w:rPr>
+        <w:lastRenderedPageBreak/>
         <w:t xml:space="preserve">Added Feature/ </w:t>
       </w:r>
       <w:r>
@@ -5046,7 +5474,6 @@
         <w:rPr>
           <w:rFonts w:ascii="Calibri" w:eastAsia="Calibri" w:hAnsi="Calibri" w:cs="Calibri"/>
         </w:rPr>
-        <w:lastRenderedPageBreak/>
         <w:t>Fixed bug where the created prefab would not have any saved values unless you selected it before exiting play mode.</w:t>
       </w:r>
     </w:p>
@@ -5659,7 +6086,6 @@
         <w:rPr>
           <w:rFonts w:ascii="Calibri" w:eastAsia="Calibri" w:hAnsi="Calibri" w:cs="Calibri"/>
         </w:rPr>
-        <w:lastRenderedPageBreak/>
         <w:t xml:space="preserve">In these versions you had </w:t>
       </w:r>
       <w:r>

</xml_diff>